<commit_message>
Feed back and refactoring
</commit_message>
<xml_diff>
--- a/Logbook.docx
+++ b/Logbook.docx
@@ -138,19 +138,11 @@
           <w:rFonts w:ascii="Calibri" w:hAnsi="Calibri" w:cs="Calibri"/>
         </w:rPr>
       </w:pPr>
-      <w:proofErr w:type="spellStart"/>
-      <w:r>
-        <w:rPr>
-          <w:rFonts w:ascii="Calibri" w:hAnsi="Calibri" w:cs="Calibri"/>
-        </w:rPr>
-        <w:t>Hanlu</w:t>
-      </w:r>
-      <w:proofErr w:type="spellEnd"/>
-      <w:r>
-        <w:rPr>
-          <w:rFonts w:ascii="Calibri" w:hAnsi="Calibri" w:cs="Calibri"/>
-        </w:rPr>
-        <w:t xml:space="preserve"> He</w:t>
+      <w:r>
+        <w:rPr>
+          <w:rFonts w:ascii="Calibri" w:hAnsi="Calibri" w:cs="Calibri"/>
+        </w:rPr>
+        <w:t>Hanlu He</w:t>
       </w:r>
       <w:r>
         <w:rPr>
@@ -567,15 +559,7 @@
           <w:rFonts w:ascii="Calibri" w:hAnsi="Calibri" w:cs="Calibri"/>
           <w:i/>
         </w:rPr>
-        <w:t>Choosing the “</w:t>
-      </w:r>
-      <w:proofErr w:type="spellStart"/>
-      <w:r>
-        <w:rPr>
-          <w:rFonts w:ascii="Calibri" w:hAnsi="Calibri" w:cs="Calibri"/>
-          <w:i/>
-        </w:rPr>
-        <w:t>Myretu</w:t>
+        <w:t>Choosing the “Myretu</w:t>
       </w:r>
       <w:r>
         <w:rPr>
@@ -589,15 +573,7 @@
           <w:rFonts w:ascii="Calibri" w:hAnsi="Calibri" w:cs="Calibri"/>
           <w:i/>
         </w:rPr>
-        <w:t>n</w:t>
-      </w:r>
-      <w:proofErr w:type="spellEnd"/>
-      <w:r>
-        <w:rPr>
-          <w:rFonts w:ascii="Calibri" w:hAnsi="Calibri" w:cs="Calibri"/>
-          <w:i/>
-        </w:rPr>
-        <w:t>” - project</w:t>
+        <w:t>n” - project</w:t>
       </w:r>
     </w:p>
     <w:p>
@@ -649,23 +625,7 @@
           <w:rFonts w:ascii="Calibri" w:hAnsi="Calibri" w:cs="Calibri"/>
           <w:i/>
         </w:rPr>
-        <w:t xml:space="preserve">Magnus implement UI and game </w:t>
-      </w:r>
-      <w:proofErr w:type="gramStart"/>
-      <w:r>
-        <w:rPr>
-          <w:rFonts w:ascii="Calibri" w:hAnsi="Calibri" w:cs="Calibri"/>
-          <w:i/>
-        </w:rPr>
-        <w:t>logic</w:t>
-      </w:r>
-      <w:proofErr w:type="gramEnd"/>
-      <w:r>
-        <w:rPr>
-          <w:rFonts w:ascii="Calibri" w:hAnsi="Calibri" w:cs="Calibri"/>
-          <w:i/>
-        </w:rPr>
-        <w:t xml:space="preserve"> so we </w:t>
+        <w:t xml:space="preserve">Magnus implement UI and game logic so we </w:t>
       </w:r>
       <w:r>
         <w:rPr>
@@ -1137,17 +1097,8 @@
           <w:rFonts w:ascii="Calibri" w:hAnsi="Calibri" w:cs="Calibri"/>
           <w:i/>
         </w:rPr>
-        <w:t xml:space="preserve"> - </w:t>
-      </w:r>
-      <w:proofErr w:type="gramStart"/>
-      <w:r>
-        <w:rPr>
-          <w:rFonts w:ascii="Calibri" w:hAnsi="Calibri" w:cs="Calibri"/>
-          <w:i/>
-        </w:rPr>
-        <w:t>All</w:t>
-      </w:r>
-      <w:proofErr w:type="gramEnd"/>
+        <w:t xml:space="preserve"> - All</w:t>
+      </w:r>
     </w:p>
     <w:p>
       <w:pPr>
@@ -1168,17 +1119,8 @@
           <w:rFonts w:ascii="Calibri" w:hAnsi="Calibri" w:cs="Calibri"/>
           <w:i/>
         </w:rPr>
-        <w:t xml:space="preserve"> - </w:t>
-      </w:r>
-      <w:proofErr w:type="gramStart"/>
-      <w:r>
-        <w:rPr>
-          <w:rFonts w:ascii="Calibri" w:hAnsi="Calibri" w:cs="Calibri"/>
-          <w:i/>
-        </w:rPr>
-        <w:t>All</w:t>
-      </w:r>
-      <w:proofErr w:type="gramEnd"/>
+        <w:t xml:space="preserve"> - All</w:t>
+      </w:r>
     </w:p>
     <w:p>
       <w:pPr>
@@ -1199,17 +1141,8 @@
           <w:rFonts w:ascii="Calibri" w:hAnsi="Calibri" w:cs="Calibri"/>
           <w:i/>
         </w:rPr>
-        <w:t xml:space="preserve"> - </w:t>
-      </w:r>
-      <w:proofErr w:type="gramStart"/>
-      <w:r>
-        <w:rPr>
-          <w:rFonts w:ascii="Calibri" w:hAnsi="Calibri" w:cs="Calibri"/>
-          <w:i/>
-        </w:rPr>
-        <w:t>All</w:t>
-      </w:r>
-      <w:proofErr w:type="gramEnd"/>
+        <w:t xml:space="preserve"> - All</w:t>
+      </w:r>
     </w:p>
     <w:p>
       <w:pPr>
@@ -1253,33 +1186,8 @@
           <w:rFonts w:ascii="Calibri" w:hAnsi="Calibri" w:cs="Calibri"/>
           <w:i/>
         </w:rPr>
-        <w:t xml:space="preserve">Saw online lectures from David Silver - </w:t>
-      </w:r>
-      <w:proofErr w:type="spellStart"/>
-      <w:r>
-        <w:rPr>
-          <w:rFonts w:ascii="Calibri" w:hAnsi="Calibri" w:cs="Calibri"/>
-          <w:i/>
-        </w:rPr>
-        <w:t>Deepmind</w:t>
-      </w:r>
-      <w:proofErr w:type="spellEnd"/>
-      <w:r>
-        <w:rPr>
-          <w:rFonts w:ascii="Calibri" w:hAnsi="Calibri" w:cs="Calibri"/>
-          <w:i/>
-        </w:rPr>
-        <w:t xml:space="preserve"> - </w:t>
-      </w:r>
-      <w:proofErr w:type="spellStart"/>
-      <w:r>
-        <w:rPr>
-          <w:rFonts w:ascii="Calibri" w:hAnsi="Calibri" w:cs="Calibri"/>
-          <w:i/>
-        </w:rPr>
-        <w:t>Hanlu</w:t>
-      </w:r>
-      <w:proofErr w:type="spellEnd"/>
+        <w:t>Saw online lectures from David Silver - Deepmind - Hanlu</w:t>
+      </w:r>
     </w:p>
     <w:p>
       <w:pPr>
@@ -1344,23 +1252,7 @@
           <w:rFonts w:ascii="Calibri" w:hAnsi="Calibri" w:cs="Calibri"/>
           <w:i/>
         </w:rPr>
-        <w:t xml:space="preserve">Implementation of game </w:t>
-      </w:r>
-      <w:proofErr w:type="spellStart"/>
-      <w:r>
-        <w:rPr>
-          <w:rFonts w:ascii="Calibri" w:hAnsi="Calibri" w:cs="Calibri"/>
-          <w:i/>
-        </w:rPr>
-        <w:t>locic</w:t>
-      </w:r>
-      <w:proofErr w:type="spellEnd"/>
-      <w:r>
-        <w:rPr>
-          <w:rFonts w:ascii="Calibri" w:hAnsi="Calibri" w:cs="Calibri"/>
-          <w:i/>
-        </w:rPr>
-        <w:t xml:space="preserve"> and finishing UI - M</w:t>
+        <w:t>Implementation of game locic and finishing UI - M</w:t>
       </w:r>
       <w:r>
         <w:rPr>
@@ -1752,17 +1644,183 @@
           <w:rFonts w:ascii="Calibri" w:hAnsi="Calibri" w:cs="Calibri"/>
           <w:i/>
         </w:rPr>
-        <w:t xml:space="preserve">Saw online lectures from David Silver - </w:t>
-      </w:r>
-      <w:proofErr w:type="spellStart"/>
-      <w:r>
-        <w:rPr>
-          <w:rFonts w:ascii="Calibri" w:hAnsi="Calibri" w:cs="Calibri"/>
-          <w:i/>
-        </w:rPr>
-        <w:t>Deepmind</w:t>
-      </w:r>
-      <w:proofErr w:type="spellEnd"/>
+        <w:t>Saw online lectures from David Silver - Deepmind - Magnus</w:t>
+      </w:r>
+    </w:p>
+    <w:p>
+      <w:pPr>
+        <w:rPr>
+          <w:rFonts w:ascii="Calibri" w:hAnsi="Calibri" w:cs="Calibri"/>
+          <w:i/>
+        </w:rPr>
+      </w:pPr>
+      <w:r>
+        <w:rPr>
+          <w:rFonts w:ascii="Calibri" w:hAnsi="Calibri" w:cs="Calibri"/>
+          <w:i/>
+        </w:rPr>
+        <w:t>Started r</w:t>
+      </w:r>
+      <w:r>
+        <w:rPr>
+          <w:rFonts w:ascii="Calibri" w:hAnsi="Calibri" w:cs="Calibri"/>
+          <w:i/>
+        </w:rPr>
+        <w:t>ead</w:t>
+      </w:r>
+      <w:r>
+        <w:rPr>
+          <w:rFonts w:ascii="Calibri" w:hAnsi="Calibri" w:cs="Calibri"/>
+          <w:i/>
+        </w:rPr>
+        <w:t>ing</w:t>
+      </w:r>
+      <w:r>
+        <w:rPr>
+          <w:rFonts w:ascii="Calibri" w:hAnsi="Calibri" w:cs="Calibri"/>
+          <w:i/>
+        </w:rPr>
+        <w:t xml:space="preserve"> Impala paper - Hanlu</w:t>
+      </w:r>
+    </w:p>
+    <w:p>
+      <w:pPr>
+        <w:rPr>
+          <w:rFonts w:ascii="Calibri" w:hAnsi="Calibri" w:cs="Calibri"/>
+          <w:i/>
+        </w:rPr>
+      </w:pPr>
+      <w:r>
+        <w:rPr>
+          <w:rFonts w:ascii="Calibri" w:hAnsi="Calibri" w:cs="Calibri"/>
+          <w:i/>
+        </w:rPr>
+        <w:t xml:space="preserve">Started on online reinforcement </w:t>
+      </w:r>
+      <w:r>
+        <w:rPr>
+          <w:rFonts w:ascii="Calibri" w:hAnsi="Calibri" w:cs="Calibri"/>
+          <w:i/>
+        </w:rPr>
+        <w:t>course</w:t>
+      </w:r>
+      <w:r>
+        <w:rPr>
+          <w:rFonts w:ascii="Calibri" w:hAnsi="Calibri" w:cs="Calibri"/>
+          <w:i/>
+        </w:rPr>
+        <w:t xml:space="preserve"> - Hanlu</w:t>
+      </w:r>
+    </w:p>
+    <w:p>
+      <w:pPr>
+        <w:rPr>
+          <w:rFonts w:ascii="Calibri" w:hAnsi="Calibri" w:cs="Calibri"/>
+          <w:i/>
+        </w:rPr>
+      </w:pPr>
+      <w:r>
+        <w:rPr>
+          <w:rFonts w:ascii="Calibri" w:hAnsi="Calibri" w:cs="Calibri"/>
+          <w:i/>
+        </w:rPr>
+        <w:t>Implementation</w:t>
+      </w:r>
+      <w:r>
+        <w:rPr>
+          <w:rFonts w:ascii="Calibri" w:hAnsi="Calibri" w:cs="Calibri"/>
+          <w:i/>
+        </w:rPr>
+        <w:t>, who and what</w:t>
+      </w:r>
+    </w:p>
+    <w:p>
+      <w:pPr>
+        <w:rPr>
+          <w:rFonts w:ascii="Calibri" w:hAnsi="Calibri" w:cs="Calibri"/>
+          <w:i/>
+        </w:rPr>
+      </w:pPr>
+      <w:r>
+        <w:rPr>
+          <w:rFonts w:ascii="Calibri" w:hAnsi="Calibri" w:cs="Calibri"/>
+          <w:i/>
+        </w:rPr>
+        <w:t xml:space="preserve">Finished </w:t>
+      </w:r>
+      <w:r>
+        <w:rPr>
+          <w:rFonts w:ascii="Calibri" w:hAnsi="Calibri" w:cs="Calibri"/>
+          <w:i/>
+        </w:rPr>
+        <w:t>implementation</w:t>
+      </w:r>
+      <w:r>
+        <w:rPr>
+          <w:rFonts w:ascii="Calibri" w:hAnsi="Calibri" w:cs="Calibri"/>
+          <w:i/>
+        </w:rPr>
+        <w:t xml:space="preserve"> of game - Magnus, Jakob</w:t>
+      </w:r>
+    </w:p>
+    <w:p>
+      <w:pPr>
+        <w:rPr>
+          <w:rFonts w:ascii="Calibri" w:hAnsi="Calibri" w:cs="Calibri"/>
+          <w:i/>
+        </w:rPr>
+      </w:pPr>
+      <w:r>
+        <w:rPr>
+          <w:rFonts w:ascii="Calibri" w:hAnsi="Calibri" w:cs="Calibri"/>
+          <w:i/>
+        </w:rPr>
+        <w:t xml:space="preserve">Implemented first linear model (LM) - </w:t>
+      </w:r>
+      <w:r>
+        <w:rPr>
+          <w:rFonts w:ascii="Calibri" w:hAnsi="Calibri" w:cs="Calibri"/>
+          <w:i/>
+        </w:rPr>
+        <w:t>Magnus</w:t>
+      </w:r>
+    </w:p>
+    <w:p>
+      <w:pPr>
+        <w:rPr>
+          <w:rFonts w:ascii="Calibri" w:hAnsi="Calibri" w:cs="Calibri"/>
+          <w:i/>
+        </w:rPr>
+      </w:pPr>
+      <w:r>
+        <w:rPr>
+          <w:rFonts w:ascii="Calibri" w:hAnsi="Calibri" w:cs="Calibri"/>
+          <w:i/>
+        </w:rPr>
+        <w:t>Results</w:t>
+      </w:r>
+      <w:r>
+        <w:rPr>
+          <w:rFonts w:ascii="Calibri" w:hAnsi="Calibri" w:cs="Calibri"/>
+          <w:i/>
+        </w:rPr>
+        <w:t>, who and what</w:t>
+      </w:r>
+    </w:p>
+    <w:p>
+      <w:pPr>
+        <w:rPr>
+          <w:rFonts w:ascii="Calibri" w:hAnsi="Calibri" w:cs="Calibri"/>
+          <w:i/>
+        </w:rPr>
+      </w:pPr>
+      <w:r>
+        <w:rPr>
+          <w:rFonts w:ascii="Calibri" w:hAnsi="Calibri" w:cs="Calibri"/>
+          <w:i/>
+        </w:rPr>
+        <w:t>After 525 rounds of play against a random agent</w:t>
+      </w:r>
       <w:r>
         <w:rPr>
           <w:rFonts w:ascii="Calibri" w:hAnsi="Calibri" w:cs="Calibri"/>
@@ -1783,223 +1841,7 @@
           <w:rFonts w:ascii="Calibri" w:hAnsi="Calibri" w:cs="Calibri"/>
           <w:i/>
         </w:rPr>
-        <w:t>Started r</w:t>
-      </w:r>
-      <w:r>
-        <w:rPr>
-          <w:rFonts w:ascii="Calibri" w:hAnsi="Calibri" w:cs="Calibri"/>
-          <w:i/>
-        </w:rPr>
-        <w:t>ead</w:t>
-      </w:r>
-      <w:r>
-        <w:rPr>
-          <w:rFonts w:ascii="Calibri" w:hAnsi="Calibri" w:cs="Calibri"/>
-          <w:i/>
-        </w:rPr>
-        <w:t>ing</w:t>
-      </w:r>
-      <w:r>
-        <w:rPr>
-          <w:rFonts w:ascii="Calibri" w:hAnsi="Calibri" w:cs="Calibri"/>
-          <w:i/>
-        </w:rPr>
-        <w:t xml:space="preserve"> Impala paper - </w:t>
-      </w:r>
-      <w:proofErr w:type="spellStart"/>
-      <w:r>
-        <w:rPr>
-          <w:rFonts w:ascii="Calibri" w:hAnsi="Calibri" w:cs="Calibri"/>
-          <w:i/>
-        </w:rPr>
-        <w:t>Hanlu</w:t>
-      </w:r>
-      <w:proofErr w:type="spellEnd"/>
-    </w:p>
-    <w:p>
-      <w:pPr>
-        <w:rPr>
-          <w:rFonts w:ascii="Calibri" w:hAnsi="Calibri" w:cs="Calibri"/>
-          <w:i/>
-        </w:rPr>
-      </w:pPr>
-      <w:r>
-        <w:rPr>
-          <w:rFonts w:ascii="Calibri" w:hAnsi="Calibri" w:cs="Calibri"/>
-          <w:i/>
-        </w:rPr>
-        <w:t xml:space="preserve">Started on online reinforcement </w:t>
-      </w:r>
-      <w:r>
-        <w:rPr>
-          <w:rFonts w:ascii="Calibri" w:hAnsi="Calibri" w:cs="Calibri"/>
-          <w:i/>
-        </w:rPr>
-        <w:t>course</w:t>
-      </w:r>
-      <w:r>
-        <w:rPr>
-          <w:rFonts w:ascii="Calibri" w:hAnsi="Calibri" w:cs="Calibri"/>
-          <w:i/>
-        </w:rPr>
-        <w:t xml:space="preserve"> - </w:t>
-      </w:r>
-      <w:proofErr w:type="spellStart"/>
-      <w:r>
-        <w:rPr>
-          <w:rFonts w:ascii="Calibri" w:hAnsi="Calibri" w:cs="Calibri"/>
-          <w:i/>
-        </w:rPr>
-        <w:t>Hanlu</w:t>
-      </w:r>
-      <w:proofErr w:type="spellEnd"/>
-    </w:p>
-    <w:p>
-      <w:pPr>
-        <w:rPr>
-          <w:rFonts w:ascii="Calibri" w:hAnsi="Calibri" w:cs="Calibri"/>
-          <w:i/>
-        </w:rPr>
-      </w:pPr>
-      <w:r>
-        <w:rPr>
-          <w:rFonts w:ascii="Calibri" w:hAnsi="Calibri" w:cs="Calibri"/>
-          <w:i/>
-        </w:rPr>
-        <w:t>Implementation</w:t>
-      </w:r>
-      <w:r>
-        <w:rPr>
-          <w:rFonts w:ascii="Calibri" w:hAnsi="Calibri" w:cs="Calibri"/>
-          <w:i/>
-        </w:rPr>
-        <w:t>, who and what</w:t>
-      </w:r>
-    </w:p>
-    <w:p>
-      <w:pPr>
-        <w:rPr>
-          <w:rFonts w:ascii="Calibri" w:hAnsi="Calibri" w:cs="Calibri"/>
-          <w:i/>
-        </w:rPr>
-      </w:pPr>
-      <w:r>
-        <w:rPr>
-          <w:rFonts w:ascii="Calibri" w:hAnsi="Calibri" w:cs="Calibri"/>
-          <w:i/>
-        </w:rPr>
-        <w:t xml:space="preserve">Finished </w:t>
-      </w:r>
-      <w:r>
-        <w:rPr>
-          <w:rFonts w:ascii="Calibri" w:hAnsi="Calibri" w:cs="Calibri"/>
-          <w:i/>
-        </w:rPr>
-        <w:t>implementation</w:t>
-      </w:r>
-      <w:r>
-        <w:rPr>
-          <w:rFonts w:ascii="Calibri" w:hAnsi="Calibri" w:cs="Calibri"/>
-          <w:i/>
-        </w:rPr>
-        <w:t xml:space="preserve"> of game - Magnus, Jakob</w:t>
-      </w:r>
-    </w:p>
-    <w:p>
-      <w:pPr>
-        <w:rPr>
-          <w:rFonts w:ascii="Calibri" w:hAnsi="Calibri" w:cs="Calibri"/>
-          <w:i/>
-        </w:rPr>
-      </w:pPr>
-      <w:r>
-        <w:rPr>
-          <w:rFonts w:ascii="Calibri" w:hAnsi="Calibri" w:cs="Calibri"/>
-          <w:i/>
-        </w:rPr>
-        <w:t xml:space="preserve">Implemented first linear model (LM) - </w:t>
-      </w:r>
-      <w:r>
-        <w:rPr>
-          <w:rFonts w:ascii="Calibri" w:hAnsi="Calibri" w:cs="Calibri"/>
-          <w:i/>
-        </w:rPr>
-        <w:t>Magnus</w:t>
-      </w:r>
-    </w:p>
-    <w:p>
-      <w:pPr>
-        <w:rPr>
-          <w:rFonts w:ascii="Calibri" w:hAnsi="Calibri" w:cs="Calibri"/>
-          <w:i/>
-        </w:rPr>
-      </w:pPr>
-      <w:r>
-        <w:rPr>
-          <w:rFonts w:ascii="Calibri" w:hAnsi="Calibri" w:cs="Calibri"/>
-          <w:i/>
-        </w:rPr>
-        <w:t>Results</w:t>
-      </w:r>
-      <w:r>
-        <w:rPr>
-          <w:rFonts w:ascii="Calibri" w:hAnsi="Calibri" w:cs="Calibri"/>
-          <w:i/>
-        </w:rPr>
-        <w:t>, who and what</w:t>
-      </w:r>
-    </w:p>
-    <w:p>
-      <w:pPr>
-        <w:rPr>
-          <w:rFonts w:ascii="Calibri" w:hAnsi="Calibri" w:cs="Calibri"/>
-          <w:i/>
-        </w:rPr>
-      </w:pPr>
-      <w:r>
-        <w:rPr>
-          <w:rFonts w:ascii="Calibri" w:hAnsi="Calibri" w:cs="Calibri"/>
-          <w:i/>
-        </w:rPr>
-        <w:t>After 525 rounds of play against a random agent</w:t>
-      </w:r>
-      <w:r>
-        <w:rPr>
-          <w:rFonts w:ascii="Calibri" w:hAnsi="Calibri" w:cs="Calibri"/>
-          <w:i/>
-        </w:rPr>
-        <w:t xml:space="preserve"> - Magnus</w:t>
-      </w:r>
-    </w:p>
-    <w:p>
-      <w:pPr>
-        <w:rPr>
-          <w:rFonts w:ascii="Calibri" w:hAnsi="Calibri" w:cs="Calibri"/>
-          <w:i/>
-        </w:rPr>
-      </w:pPr>
-      <w:r>
-        <w:rPr>
-          <w:rFonts w:ascii="Calibri" w:hAnsi="Calibri" w:cs="Calibri"/>
-          <w:i/>
-        </w:rPr>
-        <w:t>Score LM 327 vs random 182</w:t>
-      </w:r>
-      <w:proofErr w:type="gramStart"/>
-      <w:r>
-        <w:rPr>
-          <w:rFonts w:ascii="Calibri" w:hAnsi="Calibri" w:cs="Calibri"/>
-          <w:i/>
-        </w:rPr>
-        <w:t xml:space="preserve">   (</w:t>
-      </w:r>
-      <w:proofErr w:type="gramEnd"/>
-      <w:r>
-        <w:rPr>
-          <w:rFonts w:ascii="Calibri" w:hAnsi="Calibri" w:cs="Calibri"/>
-          <w:i/>
-        </w:rPr>
-        <w:t>16 ties)</w:t>
+        <w:t>Score LM 327 vs random 182   (16 ties)</w:t>
       </w:r>
       <w:r>
         <w:rPr>
@@ -2079,25 +1921,7 @@
           <w:rFonts w:ascii="Calibri" w:hAnsi="Calibri" w:cs="Calibri"/>
           <w:i/>
         </w:rPr>
-        <w:t xml:space="preserve">We saw first prove that </w:t>
-      </w:r>
-      <w:proofErr w:type="spellStart"/>
-      <w:proofErr w:type="gramStart"/>
-      <w:r>
-        <w:rPr>
-          <w:rFonts w:ascii="Calibri" w:hAnsi="Calibri" w:cs="Calibri"/>
-          <w:i/>
-        </w:rPr>
-        <w:t>a</w:t>
-      </w:r>
-      <w:proofErr w:type="spellEnd"/>
-      <w:proofErr w:type="gramEnd"/>
-      <w:r>
-        <w:rPr>
-          <w:rFonts w:ascii="Calibri" w:hAnsi="Calibri" w:cs="Calibri"/>
-          <w:i/>
-        </w:rPr>
-        <w:t xml:space="preserve"> agent could play this game, by beating the random agent 2:1</w:t>
+        <w:t>We saw first prove that a agent could play this game, by beating the random agent 2:1</w:t>
       </w:r>
     </w:p>
     <w:p>
@@ -3569,39 +3393,7 @@
           <w:rFonts w:ascii="Calibri" w:hAnsi="Calibri" w:cs="Calibri"/>
           <w:i/>
         </w:rPr>
-        <w:t xml:space="preserve">Tested Elo with </w:t>
-      </w:r>
-      <w:proofErr w:type="spellStart"/>
-      <w:r>
-        <w:rPr>
-          <w:rFonts w:ascii="Calibri" w:hAnsi="Calibri" w:cs="Calibri"/>
-          <w:i/>
-        </w:rPr>
-        <w:t>NNAgent</w:t>
-      </w:r>
-      <w:proofErr w:type="spellEnd"/>
-      <w:r>
-        <w:rPr>
-          <w:rFonts w:ascii="Calibri" w:hAnsi="Calibri" w:cs="Calibri"/>
-          <w:i/>
-        </w:rPr>
-        <w:t xml:space="preserve"> and Random – Elo Random ≈ 1100 vs Elo </w:t>
-      </w:r>
-      <w:proofErr w:type="spellStart"/>
-      <w:r>
-        <w:rPr>
-          <w:rFonts w:ascii="Calibri" w:hAnsi="Calibri" w:cs="Calibri"/>
-          <w:i/>
-        </w:rPr>
-        <w:t>NNAgent</w:t>
-      </w:r>
-      <w:proofErr w:type="spellEnd"/>
-      <w:r>
-        <w:rPr>
-          <w:rFonts w:ascii="Calibri" w:hAnsi="Calibri" w:cs="Calibri"/>
-          <w:i/>
-        </w:rPr>
-        <w:t xml:space="preserve"> ≈ 1500</w:t>
+        <w:t>Tested Elo with NNAgent and Random – Elo Random ≈ 1100 vs Elo NNAgent ≈ 1500</w:t>
       </w:r>
     </w:p>
     <w:p>
@@ -3910,6 +3702,1010 @@
         </w:rPr>
         <w:t>Project Meetings</w:t>
       </w:r>
+    </w:p>
+    <w:p>
+      <w:pPr>
+        <w:rPr>
+          <w:rFonts w:ascii="Calibri" w:hAnsi="Calibri" w:cs="Calibri"/>
+        </w:rPr>
+      </w:pPr>
+    </w:p>
+    <w:p>
+      <w:pPr>
+        <w:rPr>
+          <w:rFonts w:ascii="Calibri" w:hAnsi="Calibri" w:cs="Calibri"/>
+          <w:b/>
+          <w:color w:val="C00000"/>
+        </w:rPr>
+      </w:pPr>
+      <w:r>
+        <w:rPr>
+          <w:rFonts w:ascii="Calibri" w:hAnsi="Calibri" w:cs="Calibri"/>
+          <w:b/>
+          <w:color w:val="C00000"/>
+        </w:rPr>
+        <w:t xml:space="preserve">Week 06:  </w:t>
+      </w:r>
+      <w:r>
+        <w:rPr>
+          <w:rFonts w:ascii="Calibri" w:hAnsi="Calibri" w:cs="Calibri"/>
+          <w:b/>
+          <w:color w:val="C00000"/>
+        </w:rPr>
+        <w:t>11</w:t>
+      </w:r>
+      <w:r>
+        <w:rPr>
+          <w:rFonts w:ascii="Calibri" w:hAnsi="Calibri" w:cs="Calibri"/>
+          <w:b/>
+          <w:color w:val="C00000"/>
+        </w:rPr>
+        <w:t>.</w:t>
+      </w:r>
+      <w:r>
+        <w:rPr>
+          <w:rFonts w:ascii="Calibri" w:hAnsi="Calibri" w:cs="Calibri"/>
+          <w:b/>
+          <w:color w:val="C00000"/>
+        </w:rPr>
+        <w:t>03</w:t>
+      </w:r>
+      <w:r>
+        <w:rPr>
+          <w:rFonts w:ascii="Calibri" w:hAnsi="Calibri" w:cs="Calibri"/>
+          <w:b/>
+          <w:color w:val="C00000"/>
+        </w:rPr>
+        <w:t>.20-</w:t>
+      </w:r>
+      <w:r>
+        <w:rPr>
+          <w:rFonts w:ascii="Calibri" w:hAnsi="Calibri" w:cs="Calibri"/>
+          <w:b/>
+          <w:color w:val="C00000"/>
+        </w:rPr>
+        <w:t>17</w:t>
+      </w:r>
+      <w:r>
+        <w:rPr>
+          <w:rFonts w:ascii="Calibri" w:hAnsi="Calibri" w:cs="Calibri"/>
+          <w:b/>
+          <w:color w:val="C00000"/>
+        </w:rPr>
+        <w:t>.</w:t>
+      </w:r>
+      <w:r>
+        <w:rPr>
+          <w:rFonts w:ascii="Calibri" w:hAnsi="Calibri" w:cs="Calibri"/>
+          <w:b/>
+          <w:color w:val="C00000"/>
+        </w:rPr>
+        <w:t>03</w:t>
+      </w:r>
+      <w:r>
+        <w:rPr>
+          <w:rFonts w:ascii="Calibri" w:hAnsi="Calibri" w:cs="Calibri"/>
+          <w:b/>
+          <w:color w:val="C00000"/>
+        </w:rPr>
+        <w:t>.20</w:t>
+      </w:r>
+    </w:p>
+    <w:p>
+      <w:pPr>
+        <w:rPr>
+          <w:rFonts w:ascii="Calibri" w:hAnsi="Calibri" w:cs="Calibri"/>
+          <w:i/>
+        </w:rPr>
+      </w:pPr>
+      <w:r>
+        <w:rPr>
+          <w:rFonts w:ascii="Calibri" w:hAnsi="Calibri" w:cs="Calibri"/>
+          <w:i/>
+        </w:rPr>
+        <w:t>Questions</w:t>
+      </w:r>
+    </w:p>
+    <w:p>
+      <w:pPr>
+        <w:rPr>
+          <w:rFonts w:ascii="Calibri" w:hAnsi="Calibri" w:cs="Calibri"/>
+          <w:i/>
+        </w:rPr>
+      </w:pPr>
+      <w:r>
+        <w:rPr>
+          <w:rFonts w:ascii="Calibri" w:hAnsi="Calibri" w:cs="Calibri"/>
+          <w:i/>
+        </w:rPr>
+        <w:t>Reading</w:t>
+      </w:r>
+      <w:r>
+        <w:rPr>
+          <w:rFonts w:ascii="Calibri" w:hAnsi="Calibri" w:cs="Calibri"/>
+          <w:i/>
+        </w:rPr>
+        <w:t>, who and what</w:t>
+      </w:r>
+    </w:p>
+    <w:p>
+      <w:pPr>
+        <w:rPr>
+          <w:rFonts w:ascii="Calibri" w:hAnsi="Calibri" w:cs="Calibri"/>
+          <w:i/>
+        </w:rPr>
+      </w:pPr>
+      <w:r>
+        <w:rPr>
+          <w:rFonts w:ascii="Calibri" w:hAnsi="Calibri" w:cs="Calibri"/>
+          <w:i/>
+        </w:rPr>
+        <w:t>Implementation</w:t>
+      </w:r>
+      <w:r>
+        <w:rPr>
+          <w:rFonts w:ascii="Calibri" w:hAnsi="Calibri" w:cs="Calibri"/>
+          <w:i/>
+        </w:rPr>
+        <w:t>, who and what</w:t>
+      </w:r>
+    </w:p>
+    <w:p>
+      <w:pPr>
+        <w:rPr>
+          <w:rFonts w:ascii="Calibri" w:hAnsi="Calibri" w:cs="Calibri"/>
+          <w:i/>
+        </w:rPr>
+      </w:pPr>
+      <w:r>
+        <w:rPr>
+          <w:rFonts w:ascii="Calibri" w:hAnsi="Calibri" w:cs="Calibri"/>
+          <w:i/>
+        </w:rPr>
+        <w:t>Results</w:t>
+      </w:r>
+      <w:r>
+        <w:rPr>
+          <w:rFonts w:ascii="Calibri" w:hAnsi="Calibri" w:cs="Calibri"/>
+          <w:i/>
+        </w:rPr>
+        <w:t>, who and what</w:t>
+      </w:r>
+    </w:p>
+    <w:p>
+      <w:pPr>
+        <w:rPr>
+          <w:rFonts w:ascii="Calibri" w:hAnsi="Calibri" w:cs="Calibri"/>
+          <w:i/>
+        </w:rPr>
+      </w:pPr>
+      <w:r>
+        <w:rPr>
+          <w:rFonts w:ascii="Calibri" w:hAnsi="Calibri" w:cs="Calibri"/>
+          <w:i/>
+        </w:rPr>
+        <w:t>Decisions</w:t>
+      </w:r>
+      <w:r>
+        <w:rPr>
+          <w:rFonts w:ascii="Calibri" w:hAnsi="Calibri" w:cs="Calibri"/>
+          <w:i/>
+        </w:rPr>
+        <w:t>, who and what, what do you do alone, what do you do together</w:t>
+      </w:r>
+    </w:p>
+    <w:p>
+      <w:pPr>
+        <w:rPr>
+          <w:rFonts w:ascii="Calibri" w:hAnsi="Calibri" w:cs="Calibri"/>
+          <w:i/>
+        </w:rPr>
+      </w:pPr>
+    </w:p>
+    <w:p>
+      <w:pPr>
+        <w:rPr>
+          <w:rFonts w:ascii="Calibri" w:hAnsi="Calibri" w:cs="Calibri"/>
+          <w:i/>
+        </w:rPr>
+      </w:pPr>
+      <w:r>
+        <w:rPr>
+          <w:rFonts w:ascii="Calibri" w:hAnsi="Calibri" w:cs="Calibri"/>
+          <w:i/>
+        </w:rPr>
+        <w:t>Speed improvements – Magnus</w:t>
+      </w:r>
+    </w:p>
+    <w:p>
+      <w:pPr>
+        <w:rPr>
+          <w:rFonts w:ascii="Calibri" w:hAnsi="Calibri" w:cs="Calibri"/>
+          <w:i/>
+        </w:rPr>
+      </w:pPr>
+      <w:r>
+        <w:rPr>
+          <w:rFonts w:ascii="Calibri" w:hAnsi="Calibri" w:cs="Calibri"/>
+          <w:i/>
+        </w:rPr>
+        <w:t xml:space="preserve">Simplified process of testing for more organized testing </w:t>
+      </w:r>
+      <w:r>
+        <w:rPr>
+          <w:rFonts w:ascii="Calibri" w:hAnsi="Calibri" w:cs="Calibri"/>
+          <w:i/>
+        </w:rPr>
+        <w:t>–</w:t>
+      </w:r>
+      <w:r>
+        <w:rPr>
+          <w:rFonts w:ascii="Calibri" w:hAnsi="Calibri" w:cs="Calibri"/>
+          <w:i/>
+        </w:rPr>
+        <w:t xml:space="preserve"> Magnus</w:t>
+      </w:r>
+    </w:p>
+    <w:p>
+      <w:pPr>
+        <w:rPr>
+          <w:rFonts w:ascii="Calibri" w:hAnsi="Calibri" w:cs="Calibri"/>
+          <w:i/>
+        </w:rPr>
+      </w:pPr>
+      <w:r>
+        <w:rPr>
+          <w:rFonts w:ascii="Calibri" w:hAnsi="Calibri" w:cs="Calibri"/>
+          <w:i/>
+        </w:rPr>
+        <w:t xml:space="preserve">Fixed Elo system for </w:t>
+      </w:r>
+      <w:r>
+        <w:rPr>
+          <w:rFonts w:ascii="Calibri" w:hAnsi="Calibri" w:cs="Calibri"/>
+          <w:i/>
+        </w:rPr>
+        <w:t>absolute scoring</w:t>
+      </w:r>
+      <w:r>
+        <w:rPr>
+          <w:rFonts w:ascii="Calibri" w:hAnsi="Calibri" w:cs="Calibri"/>
+          <w:i/>
+        </w:rPr>
+        <w:t xml:space="preserve"> – </w:t>
+      </w:r>
+      <w:r>
+        <w:rPr>
+          <w:rFonts w:ascii="Calibri" w:hAnsi="Calibri" w:cs="Calibri"/>
+          <w:i/>
+        </w:rPr>
+        <w:t>Magnus</w:t>
+      </w:r>
+    </w:p>
+    <w:p>
+      <w:pPr>
+        <w:rPr>
+          <w:rFonts w:ascii="Calibri" w:hAnsi="Calibri" w:cs="Calibri"/>
+          <w:i/>
+        </w:rPr>
+      </w:pPr>
+      <w:r>
+        <w:rPr>
+          <w:rFonts w:ascii="Calibri" w:hAnsi="Calibri" w:cs="Calibri"/>
+          <w:i/>
+        </w:rPr>
+        <w:t xml:space="preserve">Minimax search </w:t>
+      </w:r>
+      <w:r>
+        <w:rPr>
+          <w:rFonts w:ascii="Calibri" w:hAnsi="Calibri" w:cs="Calibri"/>
+          <w:i/>
+        </w:rPr>
+        <w:t>–</w:t>
+      </w:r>
+      <w:r>
+        <w:rPr>
+          <w:rFonts w:ascii="Calibri" w:hAnsi="Calibri" w:cs="Calibri"/>
+          <w:i/>
+        </w:rPr>
+        <w:t xml:space="preserve"> Jakob</w:t>
+      </w:r>
+    </w:p>
+    <w:p>
+      <w:pPr>
+        <w:rPr>
+          <w:rFonts w:ascii="Calibri" w:hAnsi="Calibri" w:cs="Calibri"/>
+          <w:i/>
+        </w:rPr>
+      </w:pPr>
+      <w:r>
+        <w:rPr>
+          <w:rFonts w:ascii="Calibri" w:hAnsi="Calibri" w:cs="Calibri"/>
+          <w:i/>
+        </w:rPr>
+        <w:t>Minimax added hyperparameters – Jakob</w:t>
+      </w:r>
+    </w:p>
+    <w:p>
+      <w:pPr>
+        <w:rPr>
+          <w:rFonts w:ascii="Calibri" w:hAnsi="Calibri" w:cs="Calibri"/>
+          <w:i/>
+        </w:rPr>
+      </w:pPr>
+      <w:r>
+        <w:rPr>
+          <w:rFonts w:ascii="Calibri" w:hAnsi="Calibri" w:cs="Calibri"/>
+          <w:i/>
+        </w:rPr>
+        <w:t>Minimax made it work with the softmax function – Jakob</w:t>
+      </w:r>
+    </w:p>
+    <w:p>
+      <w:pPr>
+        <w:rPr>
+          <w:rFonts w:ascii="Calibri" w:hAnsi="Calibri" w:cs="Calibri"/>
+          <w:i/>
+        </w:rPr>
+      </w:pPr>
+      <w:r>
+        <w:rPr>
+          <w:rFonts w:ascii="Calibri" w:hAnsi="Calibri" w:cs="Calibri"/>
+          <w:i/>
+        </w:rPr>
+        <w:t>New optimizing function - Jakob</w:t>
+      </w:r>
+    </w:p>
+    <w:p>
+      <w:pPr>
+        <w:rPr>
+          <w:rFonts w:ascii="Calibri" w:hAnsi="Calibri" w:cs="Calibri"/>
+          <w:i/>
+        </w:rPr>
+      </w:pPr>
+      <w:r>
+        <w:rPr>
+          <w:rFonts w:ascii="Calibri" w:hAnsi="Calibri" w:cs="Calibri"/>
+          <w:i/>
+        </w:rPr>
+        <w:t>Changed Impala system to a batch training process – Magnus</w:t>
+      </w:r>
+    </w:p>
+    <w:p>
+      <w:pPr>
+        <w:rPr>
+          <w:rFonts w:ascii="Calibri" w:hAnsi="Calibri" w:cs="Calibri"/>
+          <w:i/>
+        </w:rPr>
+      </w:pPr>
+      <w:r>
+        <w:rPr>
+          <w:rFonts w:ascii="Calibri" w:hAnsi="Calibri" w:cs="Calibri"/>
+          <w:i/>
+        </w:rPr>
+        <w:t xml:space="preserve">Implemented new way of controlling the exploration by </w:t>
+      </w:r>
+      <w:r>
+        <w:rPr>
+          <w:rFonts w:ascii="Calibri" w:hAnsi="Calibri" w:cs="Calibri"/>
+          <w:i/>
+        </w:rPr>
+        <w:t>Boltzmann Approach</w:t>
+      </w:r>
+      <w:r>
+        <w:rPr>
+          <w:rFonts w:ascii="Calibri" w:hAnsi="Calibri" w:cs="Calibri"/>
+          <w:i/>
+        </w:rPr>
+        <w:t xml:space="preserve"> – Magnus</w:t>
+      </w:r>
+    </w:p>
+    <w:p>
+      <w:pPr>
+        <w:rPr>
+          <w:rFonts w:ascii="Calibri" w:hAnsi="Calibri" w:cs="Calibri"/>
+          <w:i/>
+        </w:rPr>
+      </w:pPr>
+    </w:p>
+    <w:p>
+      <w:pPr>
+        <w:rPr>
+          <w:rFonts w:ascii="Calibri" w:hAnsi="Calibri" w:cs="Calibri"/>
+          <w:i/>
+        </w:rPr>
+      </w:pPr>
+      <w:r>
+        <w:rPr>
+          <w:rFonts w:ascii="Calibri" w:hAnsi="Calibri" w:cs="Calibri"/>
+          <w:i/>
+        </w:rPr>
+        <w:t xml:space="preserve">Read TD-Gammon – Jakob </w:t>
+      </w:r>
+    </w:p>
+    <w:p>
+      <w:pPr>
+        <w:rPr>
+          <w:rFonts w:ascii="Calibri" w:hAnsi="Calibri" w:cs="Calibri"/>
+          <w:i/>
+        </w:rPr>
+      </w:pPr>
+      <w:r>
+        <w:rPr>
+          <w:rFonts w:ascii="Calibri" w:hAnsi="Calibri" w:cs="Calibri"/>
+          <w:i/>
+        </w:rPr>
+        <w:t>Read enough of IMPALA to conclude it could not be used – Magnus and Jakob</w:t>
+      </w:r>
+    </w:p>
+    <w:p>
+      <w:pPr>
+        <w:rPr>
+          <w:rFonts w:ascii="Calibri" w:hAnsi="Calibri" w:cs="Calibri"/>
+          <w:i/>
+        </w:rPr>
+      </w:pPr>
+    </w:p>
+    <w:p>
+      <w:pPr>
+        <w:rPr>
+          <w:rFonts w:ascii="Calibri" w:hAnsi="Calibri" w:cs="Calibri"/>
+          <w:i/>
+          <w:lang w:val="en-GB"/>
+        </w:rPr>
+      </w:pPr>
+      <w:r>
+        <w:rPr>
+          <w:rFonts w:ascii="Calibri" w:hAnsi="Calibri" w:cs="Calibri"/>
+          <w:i/>
+          <w:lang w:val="en-GB"/>
+        </w:rPr>
+        <w:t>Rapport introduction and references – Hanlu</w:t>
+      </w:r>
+    </w:p>
+    <w:p>
+      <w:pPr>
+        <w:rPr>
+          <w:rFonts w:ascii="Calibri" w:hAnsi="Calibri" w:cs="Calibri"/>
+          <w:i/>
+          <w:lang w:val="en-GB"/>
+        </w:rPr>
+      </w:pPr>
+      <w:r>
+        <w:rPr>
+          <w:rFonts w:ascii="Calibri" w:hAnsi="Calibri" w:cs="Calibri"/>
+          <w:i/>
+          <w:lang w:val="en-GB"/>
+        </w:rPr>
+        <w:t xml:space="preserve">Rapport method and </w:t>
+      </w:r>
+      <w:r>
+        <w:rPr>
+          <w:rFonts w:ascii="Calibri" w:hAnsi="Calibri" w:cs="Calibri"/>
+          <w:i/>
+          <w:lang w:val="en-GB"/>
+        </w:rPr>
+        <w:t>Environment – Magnus and Jakob</w:t>
+      </w:r>
+    </w:p>
+    <w:p>
+      <w:pPr>
+        <w:rPr>
+          <w:rFonts w:ascii="Calibri" w:hAnsi="Calibri" w:cs="Calibri"/>
+          <w:i/>
+          <w:lang w:val="en-GB"/>
+        </w:rPr>
+      </w:pPr>
+    </w:p>
+    <w:p>
+      <w:pPr>
+        <w:rPr>
+          <w:rFonts w:ascii="Calibri" w:hAnsi="Calibri" w:cs="Calibri"/>
+          <w:i/>
+          <w:lang w:val="da-DK"/>
+        </w:rPr>
+      </w:pPr>
+      <w:r>
+        <w:rPr>
+          <w:rFonts w:ascii="Calibri" w:hAnsi="Calibri" w:cs="Calibri"/>
+          <w:i/>
+          <w:lang w:val="da-DK"/>
+        </w:rPr>
+        <w:t>Saved state for Midtvejsaflevering under branch ‘version-0.</w:t>
+      </w:r>
+      <w:r>
+        <w:rPr>
+          <w:rFonts w:ascii="Calibri" w:hAnsi="Calibri" w:cs="Calibri"/>
+          <w:i/>
+          <w:lang w:val="da-DK"/>
+        </w:rPr>
+        <w:t>5</w:t>
+      </w:r>
+      <w:r>
+        <w:rPr>
+          <w:rFonts w:ascii="Calibri" w:hAnsi="Calibri" w:cs="Calibri"/>
+          <w:i/>
+          <w:lang w:val="da-DK"/>
+        </w:rPr>
+        <w:t>’</w:t>
+      </w:r>
+      <w:r>
+        <w:rPr>
+          <w:rFonts w:ascii="Calibri" w:hAnsi="Calibri" w:cs="Calibri"/>
+          <w:i/>
+          <w:lang w:val="da-DK"/>
+        </w:rPr>
+        <w:br w:type="page"/>
+      </w:r>
+    </w:p>
+    <w:p>
+      <w:pPr>
+        <w:rPr>
+          <w:rFonts w:ascii="Calibri" w:hAnsi="Calibri" w:cs="Calibri"/>
+          <w:b/>
+          <w:color w:val="C00000"/>
+          <w:sz w:val="32"/>
+        </w:rPr>
+      </w:pPr>
+      <w:r>
+        <w:rPr>
+          <w:rFonts w:ascii="Calibri" w:hAnsi="Calibri" w:cs="Calibri"/>
+          <w:b/>
+          <w:color w:val="C00000"/>
+          <w:sz w:val="32"/>
+        </w:rPr>
+        <w:lastRenderedPageBreak/>
+        <w:t>Supervisor</w:t>
+      </w:r>
+      <w:r>
+        <w:rPr>
+          <w:rFonts w:ascii="Calibri" w:hAnsi="Calibri" w:cs="Calibri"/>
+          <w:b/>
+          <w:color w:val="C00000"/>
+          <w:sz w:val="32"/>
+        </w:rPr>
+        <w:t xml:space="preserve"> Meetings</w:t>
+      </w:r>
+    </w:p>
+    <w:p>
+      <w:pPr>
+        <w:rPr>
+          <w:rFonts w:ascii="Calibri" w:hAnsi="Calibri" w:cs="Calibri"/>
+        </w:rPr>
+      </w:pPr>
+    </w:p>
+    <w:p>
+      <w:pPr>
+        <w:rPr>
+          <w:rFonts w:ascii="Calibri" w:hAnsi="Calibri" w:cs="Calibri"/>
+          <w:b/>
+          <w:color w:val="C00000"/>
+        </w:rPr>
+      </w:pPr>
+      <w:r>
+        <w:rPr>
+          <w:rFonts w:ascii="Calibri" w:hAnsi="Calibri" w:cs="Calibri"/>
+          <w:b/>
+          <w:color w:val="C00000"/>
+        </w:rPr>
+        <w:t xml:space="preserve">Week 07:  </w:t>
+      </w:r>
+      <w:r>
+        <w:rPr>
+          <w:rFonts w:ascii="Calibri" w:hAnsi="Calibri" w:cs="Calibri"/>
+          <w:b/>
+          <w:color w:val="C00000"/>
+        </w:rPr>
+        <w:t>18</w:t>
+      </w:r>
+      <w:r>
+        <w:rPr>
+          <w:rFonts w:ascii="Calibri" w:hAnsi="Calibri" w:cs="Calibri"/>
+          <w:b/>
+          <w:color w:val="C00000"/>
+        </w:rPr>
+        <w:t>.</w:t>
+      </w:r>
+      <w:r>
+        <w:rPr>
+          <w:rFonts w:ascii="Calibri" w:hAnsi="Calibri" w:cs="Calibri"/>
+          <w:b/>
+          <w:color w:val="C00000"/>
+        </w:rPr>
+        <w:t>03</w:t>
+      </w:r>
+      <w:r>
+        <w:rPr>
+          <w:rFonts w:ascii="Calibri" w:hAnsi="Calibri" w:cs="Calibri"/>
+          <w:b/>
+          <w:color w:val="C00000"/>
+        </w:rPr>
+        <w:t>.20-</w:t>
+      </w:r>
+      <w:r>
+        <w:rPr>
+          <w:rFonts w:ascii="Calibri" w:hAnsi="Calibri" w:cs="Calibri"/>
+          <w:b/>
+          <w:color w:val="C00000"/>
+        </w:rPr>
+        <w:t>24</w:t>
+      </w:r>
+      <w:r>
+        <w:rPr>
+          <w:rFonts w:ascii="Calibri" w:hAnsi="Calibri" w:cs="Calibri"/>
+          <w:b/>
+          <w:color w:val="C00000"/>
+        </w:rPr>
+        <w:t>.</w:t>
+      </w:r>
+      <w:r>
+        <w:rPr>
+          <w:rFonts w:ascii="Calibri" w:hAnsi="Calibri" w:cs="Calibri"/>
+          <w:b/>
+          <w:color w:val="C00000"/>
+        </w:rPr>
+        <w:t>03</w:t>
+      </w:r>
+      <w:r>
+        <w:rPr>
+          <w:rFonts w:ascii="Calibri" w:hAnsi="Calibri" w:cs="Calibri"/>
+          <w:b/>
+          <w:color w:val="C00000"/>
+        </w:rPr>
+        <w:t>.20</w:t>
+      </w:r>
+    </w:p>
+    <w:p>
+      <w:pPr>
+        <w:rPr>
+          <w:rFonts w:ascii="Calibri" w:hAnsi="Calibri" w:cs="Calibri"/>
+          <w:i/>
+          <w:lang w:val="en-GB"/>
+        </w:rPr>
+      </w:pPr>
+      <w:r>
+        <w:rPr>
+          <w:rFonts w:ascii="Calibri" w:hAnsi="Calibri" w:cs="Calibri"/>
+          <w:i/>
+          <w:iCs/>
+        </w:rPr>
+        <w:t>Presentation of results since last meeting</w:t>
+      </w:r>
+    </w:p>
+    <w:p>
+      <w:pPr>
+        <w:rPr>
+          <w:rFonts w:ascii="Calibri" w:hAnsi="Calibri" w:cs="Calibri"/>
+          <w:i/>
+          <w:iCs/>
+        </w:rPr>
+      </w:pPr>
+      <w:r>
+        <w:rPr>
+          <w:rFonts w:ascii="Calibri" w:hAnsi="Calibri" w:cs="Calibri"/>
+          <w:i/>
+          <w:iCs/>
+        </w:rPr>
+        <w:t>Action points for next week</w:t>
+      </w:r>
+    </w:p>
+    <w:p>
+      <w:pPr>
+        <w:rPr>
+          <w:rFonts w:ascii="Calibri" w:hAnsi="Calibri" w:cs="Calibri"/>
+        </w:rPr>
+      </w:pPr>
+      <w:r>
+        <w:rPr>
+          <w:rFonts w:ascii="Calibri" w:hAnsi="Calibri" w:cs="Calibri"/>
+        </w:rPr>
+        <w:t>We discussed the fact that the impala system could not be used due to our limitations of not having a policy network, which is not easily implementable due to the complexities of the action space.</w:t>
+      </w:r>
+    </w:p>
+    <w:p>
+      <w:pPr>
+        <w:rPr>
+          <w:rFonts w:ascii="Calibri" w:hAnsi="Calibri" w:cs="Calibri"/>
+        </w:rPr>
+      </w:pPr>
+      <w:r>
+        <w:rPr>
+          <w:rFonts w:ascii="Calibri" w:hAnsi="Calibri" w:cs="Calibri"/>
+        </w:rPr>
+        <w:t>Talked about doing more tests</w:t>
+      </w:r>
+    </w:p>
+    <w:p>
+      <w:pPr>
+        <w:rPr>
+          <w:rFonts w:ascii="Calibri" w:hAnsi="Calibri" w:cs="Calibri"/>
+        </w:rPr>
+      </w:pPr>
+    </w:p>
+    <w:p>
+      <w:pPr>
+        <w:rPr>
+          <w:rFonts w:ascii="Calibri" w:hAnsi="Calibri" w:cs="Calibri"/>
+        </w:rPr>
+      </w:pPr>
+    </w:p>
+    <w:p>
+      <w:pPr>
+        <w:rPr>
+          <w:rFonts w:ascii="Calibri" w:hAnsi="Calibri" w:cs="Calibri"/>
+        </w:rPr>
+      </w:pPr>
+    </w:p>
+    <w:p>
+      <w:pPr>
+        <w:rPr>
+          <w:rFonts w:ascii="Calibri" w:hAnsi="Calibri" w:cs="Calibri"/>
+        </w:rPr>
+      </w:pPr>
+    </w:p>
+    <w:p>
+      <w:pPr>
+        <w:rPr>
+          <w:rFonts w:ascii="Calibri" w:hAnsi="Calibri" w:cs="Calibri"/>
+          <w:i/>
+        </w:rPr>
+      </w:pPr>
+    </w:p>
+    <w:p>
+      <w:pPr>
+        <w:rPr>
+          <w:rFonts w:ascii="Calibri" w:hAnsi="Calibri" w:cs="Calibri"/>
+          <w:b/>
+          <w:color w:val="C00000"/>
+          <w:sz w:val="32"/>
+        </w:rPr>
+      </w:pPr>
+      <w:r>
+        <w:rPr>
+          <w:rFonts w:ascii="Calibri" w:hAnsi="Calibri" w:cs="Calibri"/>
+          <w:b/>
+          <w:color w:val="C00000"/>
+          <w:sz w:val="32"/>
+        </w:rPr>
+        <w:t>Project Meetings</w:t>
+      </w:r>
+    </w:p>
+    <w:p>
+      <w:pPr>
+        <w:rPr>
+          <w:rFonts w:ascii="Calibri" w:hAnsi="Calibri" w:cs="Calibri"/>
+        </w:rPr>
+      </w:pPr>
+    </w:p>
+    <w:p>
+      <w:pPr>
+        <w:rPr>
+          <w:rFonts w:ascii="Calibri" w:hAnsi="Calibri" w:cs="Calibri"/>
+          <w:b/>
+          <w:color w:val="C00000"/>
+        </w:rPr>
+      </w:pPr>
+      <w:r>
+        <w:rPr>
+          <w:rFonts w:ascii="Calibri" w:hAnsi="Calibri" w:cs="Calibri"/>
+          <w:b/>
+          <w:color w:val="C00000"/>
+        </w:rPr>
+        <w:t xml:space="preserve">Week 07:  </w:t>
+      </w:r>
+      <w:r>
+        <w:rPr>
+          <w:rFonts w:ascii="Calibri" w:hAnsi="Calibri" w:cs="Calibri"/>
+          <w:b/>
+          <w:color w:val="C00000"/>
+        </w:rPr>
+        <w:t>18</w:t>
+      </w:r>
+      <w:r>
+        <w:rPr>
+          <w:rFonts w:ascii="Calibri" w:hAnsi="Calibri" w:cs="Calibri"/>
+          <w:b/>
+          <w:color w:val="C00000"/>
+        </w:rPr>
+        <w:t>.</w:t>
+      </w:r>
+      <w:r>
+        <w:rPr>
+          <w:rFonts w:ascii="Calibri" w:hAnsi="Calibri" w:cs="Calibri"/>
+          <w:b/>
+          <w:color w:val="C00000"/>
+        </w:rPr>
+        <w:t>03</w:t>
+      </w:r>
+      <w:r>
+        <w:rPr>
+          <w:rFonts w:ascii="Calibri" w:hAnsi="Calibri" w:cs="Calibri"/>
+          <w:b/>
+          <w:color w:val="C00000"/>
+        </w:rPr>
+        <w:t>.20-</w:t>
+      </w:r>
+      <w:r>
+        <w:rPr>
+          <w:rFonts w:ascii="Calibri" w:hAnsi="Calibri" w:cs="Calibri"/>
+          <w:b/>
+          <w:color w:val="C00000"/>
+        </w:rPr>
+        <w:t>24</w:t>
+      </w:r>
+      <w:r>
+        <w:rPr>
+          <w:rFonts w:ascii="Calibri" w:hAnsi="Calibri" w:cs="Calibri"/>
+          <w:b/>
+          <w:color w:val="C00000"/>
+        </w:rPr>
+        <w:t>.</w:t>
+      </w:r>
+      <w:r>
+        <w:rPr>
+          <w:rFonts w:ascii="Calibri" w:hAnsi="Calibri" w:cs="Calibri"/>
+          <w:b/>
+          <w:color w:val="C00000"/>
+        </w:rPr>
+        <w:t>03</w:t>
+      </w:r>
+      <w:r>
+        <w:rPr>
+          <w:rFonts w:ascii="Calibri" w:hAnsi="Calibri" w:cs="Calibri"/>
+          <w:b/>
+          <w:color w:val="C00000"/>
+        </w:rPr>
+        <w:t>.20</w:t>
+      </w:r>
+    </w:p>
+    <w:p>
+      <w:pPr>
+        <w:rPr>
+          <w:rFonts w:ascii="Calibri" w:hAnsi="Calibri" w:cs="Calibri"/>
+          <w:i/>
+        </w:rPr>
+      </w:pPr>
+      <w:r>
+        <w:rPr>
+          <w:rFonts w:ascii="Calibri" w:hAnsi="Calibri" w:cs="Calibri"/>
+          <w:i/>
+        </w:rPr>
+        <w:t>Questions</w:t>
+      </w:r>
+    </w:p>
+    <w:p>
+      <w:pPr>
+        <w:rPr>
+          <w:rFonts w:ascii="Calibri" w:hAnsi="Calibri" w:cs="Calibri"/>
+          <w:i/>
+        </w:rPr>
+      </w:pPr>
+      <w:r>
+        <w:rPr>
+          <w:rFonts w:ascii="Calibri" w:hAnsi="Calibri" w:cs="Calibri"/>
+          <w:i/>
+        </w:rPr>
+        <w:t>Reading</w:t>
+      </w:r>
+      <w:r>
+        <w:rPr>
+          <w:rFonts w:ascii="Calibri" w:hAnsi="Calibri" w:cs="Calibri"/>
+          <w:i/>
+        </w:rPr>
+        <w:t>, who and what</w:t>
+      </w:r>
+    </w:p>
+    <w:p>
+      <w:pPr>
+        <w:rPr>
+          <w:rFonts w:ascii="Calibri" w:hAnsi="Calibri" w:cs="Calibri"/>
+          <w:i/>
+        </w:rPr>
+      </w:pPr>
+      <w:r>
+        <w:rPr>
+          <w:rFonts w:ascii="Calibri" w:hAnsi="Calibri" w:cs="Calibri"/>
+          <w:i/>
+        </w:rPr>
+        <w:t>Implementation</w:t>
+      </w:r>
+      <w:r>
+        <w:rPr>
+          <w:rFonts w:ascii="Calibri" w:hAnsi="Calibri" w:cs="Calibri"/>
+          <w:i/>
+        </w:rPr>
+        <w:t>, who and what</w:t>
+      </w:r>
+    </w:p>
+    <w:p>
+      <w:pPr>
+        <w:rPr>
+          <w:rFonts w:ascii="Calibri" w:hAnsi="Calibri" w:cs="Calibri"/>
+          <w:i/>
+        </w:rPr>
+      </w:pPr>
+      <w:r>
+        <w:rPr>
+          <w:rFonts w:ascii="Calibri" w:hAnsi="Calibri" w:cs="Calibri"/>
+          <w:i/>
+        </w:rPr>
+        <w:t>Results</w:t>
+      </w:r>
+      <w:r>
+        <w:rPr>
+          <w:rFonts w:ascii="Calibri" w:hAnsi="Calibri" w:cs="Calibri"/>
+          <w:i/>
+        </w:rPr>
+        <w:t>, who and what</w:t>
+      </w:r>
+    </w:p>
+    <w:p>
+      <w:pPr>
+        <w:rPr>
+          <w:rFonts w:ascii="Calibri" w:hAnsi="Calibri" w:cs="Calibri"/>
+          <w:i/>
+        </w:rPr>
+      </w:pPr>
+      <w:r>
+        <w:rPr>
+          <w:rFonts w:ascii="Calibri" w:hAnsi="Calibri" w:cs="Calibri"/>
+          <w:i/>
+        </w:rPr>
+        <w:t>Decisions</w:t>
+      </w:r>
+      <w:r>
+        <w:rPr>
+          <w:rFonts w:ascii="Calibri" w:hAnsi="Calibri" w:cs="Calibri"/>
+          <w:i/>
+        </w:rPr>
+        <w:t>, who and what, what do you do alone, what do you do together</w:t>
+      </w:r>
+    </w:p>
+    <w:p>
+      <w:pPr>
+        <w:rPr>
+          <w:rFonts w:ascii="Calibri" w:hAnsi="Calibri" w:cs="Calibri"/>
+        </w:rPr>
+      </w:pPr>
+    </w:p>
+    <w:p>
+      <w:pPr>
+        <w:rPr>
+          <w:rFonts w:ascii="Calibri" w:hAnsi="Calibri" w:cs="Calibri"/>
+        </w:rPr>
+      </w:pPr>
+      <w:r>
+        <w:rPr>
+          <w:rFonts w:ascii="Calibri" w:hAnsi="Calibri" w:cs="Calibri"/>
+        </w:rPr>
+        <w:t>Given feedback to other group</w:t>
+      </w:r>
+    </w:p>
+    <w:p>
+      <w:pPr>
+        <w:rPr>
+          <w:rFonts w:ascii="Calibri" w:hAnsi="Calibri" w:cs="Calibri"/>
+        </w:rPr>
+      </w:pPr>
+      <w:r>
+        <w:rPr>
+          <w:rFonts w:ascii="Calibri" w:hAnsi="Calibri" w:cs="Calibri"/>
+        </w:rPr>
+        <w:t>Made improvements in the testing system, more parameters can now be tested - Magnus</w:t>
+      </w:r>
+    </w:p>
+    <w:p>
+      <w:pPr>
+        <w:rPr>
+          <w:rFonts w:ascii="Calibri" w:hAnsi="Calibri" w:cs="Calibri"/>
+        </w:rPr>
+      </w:pPr>
+      <w:r>
+        <w:rPr>
+          <w:rFonts w:ascii="Calibri" w:hAnsi="Calibri" w:cs="Calibri"/>
+        </w:rPr>
+        <w:t>Refactored code - Magnus</w:t>
+      </w:r>
       <w:bookmarkStart w:id="0" w:name="_GoBack"/>
       <w:bookmarkEnd w:id="0"/>
     </w:p>
@@ -3919,1016 +4715,6 @@
           <w:rFonts w:ascii="Calibri" w:hAnsi="Calibri" w:cs="Calibri"/>
         </w:rPr>
       </w:pPr>
-    </w:p>
-    <w:p>
-      <w:pPr>
-        <w:rPr>
-          <w:rFonts w:ascii="Calibri" w:hAnsi="Calibri" w:cs="Calibri"/>
-          <w:b/>
-          <w:color w:val="C00000"/>
-        </w:rPr>
-      </w:pPr>
-      <w:r>
-        <w:rPr>
-          <w:rFonts w:ascii="Calibri" w:hAnsi="Calibri" w:cs="Calibri"/>
-          <w:b/>
-          <w:color w:val="C00000"/>
-        </w:rPr>
-        <w:t xml:space="preserve">Week 06:  </w:t>
-      </w:r>
-      <w:r>
-        <w:rPr>
-          <w:rFonts w:ascii="Calibri" w:hAnsi="Calibri" w:cs="Calibri"/>
-          <w:b/>
-          <w:color w:val="C00000"/>
-        </w:rPr>
-        <w:t>11</w:t>
-      </w:r>
-      <w:r>
-        <w:rPr>
-          <w:rFonts w:ascii="Calibri" w:hAnsi="Calibri" w:cs="Calibri"/>
-          <w:b/>
-          <w:color w:val="C00000"/>
-        </w:rPr>
-        <w:t>.</w:t>
-      </w:r>
-      <w:r>
-        <w:rPr>
-          <w:rFonts w:ascii="Calibri" w:hAnsi="Calibri" w:cs="Calibri"/>
-          <w:b/>
-          <w:color w:val="C00000"/>
-        </w:rPr>
-        <w:t>03</w:t>
-      </w:r>
-      <w:r>
-        <w:rPr>
-          <w:rFonts w:ascii="Calibri" w:hAnsi="Calibri" w:cs="Calibri"/>
-          <w:b/>
-          <w:color w:val="C00000"/>
-        </w:rPr>
-        <w:t>.20-</w:t>
-      </w:r>
-      <w:r>
-        <w:rPr>
-          <w:rFonts w:ascii="Calibri" w:hAnsi="Calibri" w:cs="Calibri"/>
-          <w:b/>
-          <w:color w:val="C00000"/>
-        </w:rPr>
-        <w:t>17</w:t>
-      </w:r>
-      <w:r>
-        <w:rPr>
-          <w:rFonts w:ascii="Calibri" w:hAnsi="Calibri" w:cs="Calibri"/>
-          <w:b/>
-          <w:color w:val="C00000"/>
-        </w:rPr>
-        <w:t>.</w:t>
-      </w:r>
-      <w:r>
-        <w:rPr>
-          <w:rFonts w:ascii="Calibri" w:hAnsi="Calibri" w:cs="Calibri"/>
-          <w:b/>
-          <w:color w:val="C00000"/>
-        </w:rPr>
-        <w:t>03</w:t>
-      </w:r>
-      <w:r>
-        <w:rPr>
-          <w:rFonts w:ascii="Calibri" w:hAnsi="Calibri" w:cs="Calibri"/>
-          <w:b/>
-          <w:color w:val="C00000"/>
-        </w:rPr>
-        <w:t>.20</w:t>
-      </w:r>
-    </w:p>
-    <w:p>
-      <w:pPr>
-        <w:rPr>
-          <w:rFonts w:ascii="Calibri" w:hAnsi="Calibri" w:cs="Calibri"/>
-          <w:i/>
-        </w:rPr>
-      </w:pPr>
-      <w:r>
-        <w:rPr>
-          <w:rFonts w:ascii="Calibri" w:hAnsi="Calibri" w:cs="Calibri"/>
-          <w:i/>
-        </w:rPr>
-        <w:t>Questions</w:t>
-      </w:r>
-    </w:p>
-    <w:p>
-      <w:pPr>
-        <w:rPr>
-          <w:rFonts w:ascii="Calibri" w:hAnsi="Calibri" w:cs="Calibri"/>
-          <w:i/>
-        </w:rPr>
-      </w:pPr>
-      <w:r>
-        <w:rPr>
-          <w:rFonts w:ascii="Calibri" w:hAnsi="Calibri" w:cs="Calibri"/>
-          <w:i/>
-        </w:rPr>
-        <w:t>Reading</w:t>
-      </w:r>
-      <w:r>
-        <w:rPr>
-          <w:rFonts w:ascii="Calibri" w:hAnsi="Calibri" w:cs="Calibri"/>
-          <w:i/>
-        </w:rPr>
-        <w:t>, who and what</w:t>
-      </w:r>
-    </w:p>
-    <w:p>
-      <w:pPr>
-        <w:rPr>
-          <w:rFonts w:ascii="Calibri" w:hAnsi="Calibri" w:cs="Calibri"/>
-          <w:i/>
-        </w:rPr>
-      </w:pPr>
-      <w:r>
-        <w:rPr>
-          <w:rFonts w:ascii="Calibri" w:hAnsi="Calibri" w:cs="Calibri"/>
-          <w:i/>
-        </w:rPr>
-        <w:t>Implementation</w:t>
-      </w:r>
-      <w:r>
-        <w:rPr>
-          <w:rFonts w:ascii="Calibri" w:hAnsi="Calibri" w:cs="Calibri"/>
-          <w:i/>
-        </w:rPr>
-        <w:t>, who and what</w:t>
-      </w:r>
-    </w:p>
-    <w:p>
-      <w:pPr>
-        <w:rPr>
-          <w:rFonts w:ascii="Calibri" w:hAnsi="Calibri" w:cs="Calibri"/>
-          <w:i/>
-        </w:rPr>
-      </w:pPr>
-      <w:r>
-        <w:rPr>
-          <w:rFonts w:ascii="Calibri" w:hAnsi="Calibri" w:cs="Calibri"/>
-          <w:i/>
-        </w:rPr>
-        <w:t>Results</w:t>
-      </w:r>
-      <w:r>
-        <w:rPr>
-          <w:rFonts w:ascii="Calibri" w:hAnsi="Calibri" w:cs="Calibri"/>
-          <w:i/>
-        </w:rPr>
-        <w:t>, who and what</w:t>
-      </w:r>
-    </w:p>
-    <w:p>
-      <w:pPr>
-        <w:rPr>
-          <w:rFonts w:ascii="Calibri" w:hAnsi="Calibri" w:cs="Calibri"/>
-          <w:i/>
-        </w:rPr>
-      </w:pPr>
-      <w:r>
-        <w:rPr>
-          <w:rFonts w:ascii="Calibri" w:hAnsi="Calibri" w:cs="Calibri"/>
-          <w:i/>
-        </w:rPr>
-        <w:t>Decisions</w:t>
-      </w:r>
-      <w:r>
-        <w:rPr>
-          <w:rFonts w:ascii="Calibri" w:hAnsi="Calibri" w:cs="Calibri"/>
-          <w:i/>
-        </w:rPr>
-        <w:t>, who and what, what do you do alone, what do you do together</w:t>
-      </w:r>
-    </w:p>
-    <w:p>
-      <w:pPr>
-        <w:rPr>
-          <w:rFonts w:ascii="Calibri" w:hAnsi="Calibri" w:cs="Calibri"/>
-          <w:i/>
-        </w:rPr>
-      </w:pPr>
-    </w:p>
-    <w:p>
-      <w:pPr>
-        <w:rPr>
-          <w:rFonts w:ascii="Calibri" w:hAnsi="Calibri" w:cs="Calibri"/>
-          <w:i/>
-        </w:rPr>
-      </w:pPr>
-      <w:r>
-        <w:rPr>
-          <w:rFonts w:ascii="Calibri" w:hAnsi="Calibri" w:cs="Calibri"/>
-          <w:i/>
-        </w:rPr>
-        <w:t>Speed improvements – Magnus</w:t>
-      </w:r>
-    </w:p>
-    <w:p>
-      <w:pPr>
-        <w:rPr>
-          <w:rFonts w:ascii="Calibri" w:hAnsi="Calibri" w:cs="Calibri"/>
-          <w:i/>
-        </w:rPr>
-      </w:pPr>
-      <w:r>
-        <w:rPr>
-          <w:rFonts w:ascii="Calibri" w:hAnsi="Calibri" w:cs="Calibri"/>
-          <w:i/>
-        </w:rPr>
-        <w:t xml:space="preserve">Simplified process of testing for more organized testing </w:t>
-      </w:r>
-      <w:r>
-        <w:rPr>
-          <w:rFonts w:ascii="Calibri" w:hAnsi="Calibri" w:cs="Calibri"/>
-          <w:i/>
-        </w:rPr>
-        <w:t>–</w:t>
-      </w:r>
-      <w:r>
-        <w:rPr>
-          <w:rFonts w:ascii="Calibri" w:hAnsi="Calibri" w:cs="Calibri"/>
-          <w:i/>
-        </w:rPr>
-        <w:t xml:space="preserve"> Magnus</w:t>
-      </w:r>
-    </w:p>
-    <w:p>
-      <w:pPr>
-        <w:rPr>
-          <w:rFonts w:ascii="Calibri" w:hAnsi="Calibri" w:cs="Calibri"/>
-          <w:i/>
-        </w:rPr>
-      </w:pPr>
-      <w:r>
-        <w:rPr>
-          <w:rFonts w:ascii="Calibri" w:hAnsi="Calibri" w:cs="Calibri"/>
-          <w:i/>
-        </w:rPr>
-        <w:t xml:space="preserve">Fixed Elo system for </w:t>
-      </w:r>
-      <w:r>
-        <w:rPr>
-          <w:rFonts w:ascii="Calibri" w:hAnsi="Calibri" w:cs="Calibri"/>
-          <w:i/>
-        </w:rPr>
-        <w:t>absolute scoring</w:t>
-      </w:r>
-      <w:r>
-        <w:rPr>
-          <w:rFonts w:ascii="Calibri" w:hAnsi="Calibri" w:cs="Calibri"/>
-          <w:i/>
-        </w:rPr>
-        <w:t xml:space="preserve"> – </w:t>
-      </w:r>
-      <w:r>
-        <w:rPr>
-          <w:rFonts w:ascii="Calibri" w:hAnsi="Calibri" w:cs="Calibri"/>
-          <w:i/>
-        </w:rPr>
-        <w:t>Magnus</w:t>
-      </w:r>
-    </w:p>
-    <w:p>
-      <w:pPr>
-        <w:rPr>
-          <w:rFonts w:ascii="Calibri" w:hAnsi="Calibri" w:cs="Calibri"/>
-          <w:i/>
-        </w:rPr>
-      </w:pPr>
-      <w:r>
-        <w:rPr>
-          <w:rFonts w:ascii="Calibri" w:hAnsi="Calibri" w:cs="Calibri"/>
-          <w:i/>
-        </w:rPr>
-        <w:t xml:space="preserve">Minimax search </w:t>
-      </w:r>
-      <w:r>
-        <w:rPr>
-          <w:rFonts w:ascii="Calibri" w:hAnsi="Calibri" w:cs="Calibri"/>
-          <w:i/>
-        </w:rPr>
-        <w:t>–</w:t>
-      </w:r>
-      <w:r>
-        <w:rPr>
-          <w:rFonts w:ascii="Calibri" w:hAnsi="Calibri" w:cs="Calibri"/>
-          <w:i/>
-        </w:rPr>
-        <w:t xml:space="preserve"> Jakob</w:t>
-      </w:r>
-    </w:p>
-    <w:p>
-      <w:pPr>
-        <w:rPr>
-          <w:rFonts w:ascii="Calibri" w:hAnsi="Calibri" w:cs="Calibri"/>
-          <w:i/>
-        </w:rPr>
-      </w:pPr>
-      <w:r>
-        <w:rPr>
-          <w:rFonts w:ascii="Calibri" w:hAnsi="Calibri" w:cs="Calibri"/>
-          <w:i/>
-        </w:rPr>
-        <w:t xml:space="preserve">Minimax </w:t>
-      </w:r>
-      <w:r>
-        <w:rPr>
-          <w:rFonts w:ascii="Calibri" w:hAnsi="Calibri" w:cs="Calibri"/>
-          <w:i/>
-        </w:rPr>
-        <w:t>added hyperparameters</w:t>
-      </w:r>
-      <w:r>
-        <w:rPr>
-          <w:rFonts w:ascii="Calibri" w:hAnsi="Calibri" w:cs="Calibri"/>
-          <w:i/>
-        </w:rPr>
-        <w:t xml:space="preserve"> – Jakob</w:t>
-      </w:r>
-    </w:p>
-    <w:p>
-      <w:pPr>
-        <w:rPr>
-          <w:rFonts w:ascii="Calibri" w:hAnsi="Calibri" w:cs="Calibri"/>
-          <w:i/>
-        </w:rPr>
-      </w:pPr>
-      <w:r>
-        <w:rPr>
-          <w:rFonts w:ascii="Calibri" w:hAnsi="Calibri" w:cs="Calibri"/>
-          <w:i/>
-        </w:rPr>
-        <w:t xml:space="preserve">Minimax </w:t>
-      </w:r>
-      <w:r>
-        <w:rPr>
-          <w:rFonts w:ascii="Calibri" w:hAnsi="Calibri" w:cs="Calibri"/>
-          <w:i/>
-        </w:rPr>
-        <w:t xml:space="preserve">made it work with the </w:t>
-      </w:r>
-      <w:proofErr w:type="spellStart"/>
-      <w:r>
-        <w:rPr>
-          <w:rFonts w:ascii="Calibri" w:hAnsi="Calibri" w:cs="Calibri"/>
-          <w:i/>
-        </w:rPr>
-        <w:t>softmax</w:t>
-      </w:r>
-      <w:proofErr w:type="spellEnd"/>
-      <w:r>
-        <w:rPr>
-          <w:rFonts w:ascii="Calibri" w:hAnsi="Calibri" w:cs="Calibri"/>
-          <w:i/>
-        </w:rPr>
-        <w:t xml:space="preserve"> function</w:t>
-      </w:r>
-      <w:r>
-        <w:rPr>
-          <w:rFonts w:ascii="Calibri" w:hAnsi="Calibri" w:cs="Calibri"/>
-          <w:i/>
-        </w:rPr>
-        <w:t xml:space="preserve"> – Jakob</w:t>
-      </w:r>
-    </w:p>
-    <w:p>
-      <w:pPr>
-        <w:rPr>
-          <w:rFonts w:ascii="Calibri" w:hAnsi="Calibri" w:cs="Calibri"/>
-          <w:i/>
-        </w:rPr>
-      </w:pPr>
-      <w:r>
-        <w:rPr>
-          <w:rFonts w:ascii="Calibri" w:hAnsi="Calibri" w:cs="Calibri"/>
-          <w:i/>
-        </w:rPr>
-        <w:t>New optimizing function - Jakob</w:t>
-      </w:r>
-    </w:p>
-    <w:p>
-      <w:pPr>
-        <w:rPr>
-          <w:rFonts w:ascii="Calibri" w:hAnsi="Calibri" w:cs="Calibri"/>
-          <w:i/>
-        </w:rPr>
-      </w:pPr>
-      <w:r>
-        <w:rPr>
-          <w:rFonts w:ascii="Calibri" w:hAnsi="Calibri" w:cs="Calibri"/>
-          <w:i/>
-        </w:rPr>
-        <w:t>Changed Impala system to a batch training process – Magnus</w:t>
-      </w:r>
-    </w:p>
-    <w:p>
-      <w:pPr>
-        <w:rPr>
-          <w:rFonts w:ascii="Calibri" w:hAnsi="Calibri" w:cs="Calibri"/>
-          <w:i/>
-        </w:rPr>
-      </w:pPr>
-      <w:r>
-        <w:rPr>
-          <w:rFonts w:ascii="Calibri" w:hAnsi="Calibri" w:cs="Calibri"/>
-          <w:i/>
-        </w:rPr>
-        <w:t xml:space="preserve">Implemented new way of controlling the exploration by </w:t>
-      </w:r>
-      <w:r>
-        <w:rPr>
-          <w:rFonts w:ascii="Calibri" w:hAnsi="Calibri" w:cs="Calibri"/>
-          <w:i/>
-        </w:rPr>
-        <w:t>Boltzmann Approach</w:t>
-      </w:r>
-      <w:r>
-        <w:rPr>
-          <w:rFonts w:ascii="Calibri" w:hAnsi="Calibri" w:cs="Calibri"/>
-          <w:i/>
-        </w:rPr>
-        <w:t xml:space="preserve"> – Magnus</w:t>
-      </w:r>
-    </w:p>
-    <w:p>
-      <w:pPr>
-        <w:rPr>
-          <w:rFonts w:ascii="Calibri" w:hAnsi="Calibri" w:cs="Calibri"/>
-          <w:i/>
-        </w:rPr>
-      </w:pPr>
-    </w:p>
-    <w:p>
-      <w:pPr>
-        <w:rPr>
-          <w:rFonts w:ascii="Calibri" w:hAnsi="Calibri" w:cs="Calibri"/>
-          <w:i/>
-        </w:rPr>
-      </w:pPr>
-      <w:r>
-        <w:rPr>
-          <w:rFonts w:ascii="Calibri" w:hAnsi="Calibri" w:cs="Calibri"/>
-          <w:i/>
-        </w:rPr>
-        <w:t xml:space="preserve">Read TD-Gammon – Jakob </w:t>
-      </w:r>
-    </w:p>
-    <w:p>
-      <w:pPr>
-        <w:rPr>
-          <w:rFonts w:ascii="Calibri" w:hAnsi="Calibri" w:cs="Calibri"/>
-          <w:i/>
-        </w:rPr>
-      </w:pPr>
-      <w:r>
-        <w:rPr>
-          <w:rFonts w:ascii="Calibri" w:hAnsi="Calibri" w:cs="Calibri"/>
-          <w:i/>
-        </w:rPr>
-        <w:t>Read enough of IMPALA to conclude it could not be used – Magnus and Jakob</w:t>
-      </w:r>
-    </w:p>
-    <w:p>
-      <w:pPr>
-        <w:rPr>
-          <w:rFonts w:ascii="Calibri" w:hAnsi="Calibri" w:cs="Calibri"/>
-          <w:i/>
-        </w:rPr>
-      </w:pPr>
-    </w:p>
-    <w:p>
-      <w:pPr>
-        <w:rPr>
-          <w:rFonts w:ascii="Calibri" w:hAnsi="Calibri" w:cs="Calibri"/>
-          <w:i/>
-          <w:lang w:val="en-GB"/>
-        </w:rPr>
-      </w:pPr>
-      <w:r>
-        <w:rPr>
-          <w:rFonts w:ascii="Calibri" w:hAnsi="Calibri" w:cs="Calibri"/>
-          <w:i/>
-          <w:lang w:val="en-GB"/>
-        </w:rPr>
-        <w:t>Rapport introduction and r</w:t>
-      </w:r>
-      <w:r>
-        <w:rPr>
-          <w:rFonts w:ascii="Calibri" w:hAnsi="Calibri" w:cs="Calibri"/>
-          <w:i/>
-          <w:lang w:val="en-GB"/>
-        </w:rPr>
-        <w:t>eferences</w:t>
-      </w:r>
-      <w:r>
-        <w:rPr>
-          <w:rFonts w:ascii="Calibri" w:hAnsi="Calibri" w:cs="Calibri"/>
-          <w:i/>
-          <w:lang w:val="en-GB"/>
-        </w:rPr>
-        <w:t xml:space="preserve"> – </w:t>
-      </w:r>
-      <w:proofErr w:type="spellStart"/>
-      <w:r>
-        <w:rPr>
-          <w:rFonts w:ascii="Calibri" w:hAnsi="Calibri" w:cs="Calibri"/>
-          <w:i/>
-          <w:lang w:val="en-GB"/>
-        </w:rPr>
-        <w:t>Hanlu</w:t>
-      </w:r>
-      <w:proofErr w:type="spellEnd"/>
-    </w:p>
-    <w:p>
-      <w:pPr>
-        <w:rPr>
-          <w:rFonts w:ascii="Calibri" w:hAnsi="Calibri" w:cs="Calibri"/>
-          <w:i/>
-          <w:lang w:val="en-GB"/>
-        </w:rPr>
-      </w:pPr>
-      <w:r>
-        <w:rPr>
-          <w:rFonts w:ascii="Calibri" w:hAnsi="Calibri" w:cs="Calibri"/>
-          <w:i/>
-          <w:lang w:val="en-GB"/>
-        </w:rPr>
-        <w:t xml:space="preserve">Rapport method and </w:t>
-      </w:r>
-      <w:r>
-        <w:rPr>
-          <w:rFonts w:ascii="Calibri" w:hAnsi="Calibri" w:cs="Calibri"/>
-          <w:i/>
-          <w:lang w:val="en-GB"/>
-        </w:rPr>
-        <w:t>Environment – Magnus and Jakob</w:t>
-      </w:r>
-    </w:p>
-    <w:p>
-      <w:pPr>
-        <w:rPr>
-          <w:rFonts w:ascii="Calibri" w:hAnsi="Calibri" w:cs="Calibri"/>
-          <w:i/>
-          <w:lang w:val="en-GB"/>
-        </w:rPr>
-      </w:pPr>
-    </w:p>
-    <w:p>
-      <w:pPr>
-        <w:rPr>
-          <w:rFonts w:ascii="Calibri" w:hAnsi="Calibri" w:cs="Calibri"/>
-          <w:i/>
-          <w:lang w:val="da-DK"/>
-        </w:rPr>
-      </w:pPr>
-      <w:r>
-        <w:rPr>
-          <w:rFonts w:ascii="Calibri" w:hAnsi="Calibri" w:cs="Calibri"/>
-          <w:i/>
-          <w:lang w:val="da-DK"/>
-        </w:rPr>
-        <w:t xml:space="preserve">Saved state for Midtvejsaflevering </w:t>
-      </w:r>
-      <w:r>
-        <w:rPr>
-          <w:rFonts w:ascii="Calibri" w:hAnsi="Calibri" w:cs="Calibri"/>
-          <w:i/>
-          <w:lang w:val="da-DK"/>
-        </w:rPr>
-        <w:t>under branch ‘version-0.</w:t>
-      </w:r>
-      <w:r>
-        <w:rPr>
-          <w:rFonts w:ascii="Calibri" w:hAnsi="Calibri" w:cs="Calibri"/>
-          <w:i/>
-          <w:lang w:val="da-DK"/>
-        </w:rPr>
-        <w:t>5</w:t>
-      </w:r>
-      <w:r>
-        <w:rPr>
-          <w:rFonts w:ascii="Calibri" w:hAnsi="Calibri" w:cs="Calibri"/>
-          <w:i/>
-          <w:lang w:val="da-DK"/>
-        </w:rPr>
-        <w:t>’</w:t>
-      </w:r>
-      <w:r>
-        <w:rPr>
-          <w:rFonts w:ascii="Calibri" w:hAnsi="Calibri" w:cs="Calibri"/>
-          <w:i/>
-          <w:lang w:val="da-DK"/>
-        </w:rPr>
-        <w:br w:type="page"/>
-      </w:r>
-    </w:p>
-    <w:p>
-      <w:pPr>
-        <w:rPr>
-          <w:rFonts w:ascii="Calibri" w:hAnsi="Calibri" w:cs="Calibri"/>
-          <w:b/>
-          <w:color w:val="C00000"/>
-          <w:sz w:val="32"/>
-        </w:rPr>
-      </w:pPr>
-      <w:r>
-        <w:rPr>
-          <w:rFonts w:ascii="Calibri" w:hAnsi="Calibri" w:cs="Calibri"/>
-          <w:b/>
-          <w:color w:val="C00000"/>
-          <w:sz w:val="32"/>
-        </w:rPr>
-        <w:lastRenderedPageBreak/>
-        <w:t>Supervisor</w:t>
-      </w:r>
-      <w:r>
-        <w:rPr>
-          <w:rFonts w:ascii="Calibri" w:hAnsi="Calibri" w:cs="Calibri"/>
-          <w:b/>
-          <w:color w:val="C00000"/>
-          <w:sz w:val="32"/>
-        </w:rPr>
-        <w:t xml:space="preserve"> Meetings</w:t>
-      </w:r>
-    </w:p>
-    <w:p>
-      <w:pPr>
-        <w:rPr>
-          <w:rFonts w:ascii="Calibri" w:hAnsi="Calibri" w:cs="Calibri"/>
-        </w:rPr>
-      </w:pPr>
-    </w:p>
-    <w:p>
-      <w:pPr>
-        <w:rPr>
-          <w:rFonts w:ascii="Calibri" w:hAnsi="Calibri" w:cs="Calibri"/>
-          <w:b/>
-          <w:color w:val="C00000"/>
-        </w:rPr>
-      </w:pPr>
-      <w:r>
-        <w:rPr>
-          <w:rFonts w:ascii="Calibri" w:hAnsi="Calibri" w:cs="Calibri"/>
-          <w:b/>
-          <w:color w:val="C00000"/>
-        </w:rPr>
-        <w:t xml:space="preserve">Week 07:  </w:t>
-      </w:r>
-      <w:r>
-        <w:rPr>
-          <w:rFonts w:ascii="Calibri" w:hAnsi="Calibri" w:cs="Calibri"/>
-          <w:b/>
-          <w:color w:val="C00000"/>
-        </w:rPr>
-        <w:t>18</w:t>
-      </w:r>
-      <w:r>
-        <w:rPr>
-          <w:rFonts w:ascii="Calibri" w:hAnsi="Calibri" w:cs="Calibri"/>
-          <w:b/>
-          <w:color w:val="C00000"/>
-        </w:rPr>
-        <w:t>.</w:t>
-      </w:r>
-      <w:r>
-        <w:rPr>
-          <w:rFonts w:ascii="Calibri" w:hAnsi="Calibri" w:cs="Calibri"/>
-          <w:b/>
-          <w:color w:val="C00000"/>
-        </w:rPr>
-        <w:t>03</w:t>
-      </w:r>
-      <w:r>
-        <w:rPr>
-          <w:rFonts w:ascii="Calibri" w:hAnsi="Calibri" w:cs="Calibri"/>
-          <w:b/>
-          <w:color w:val="C00000"/>
-        </w:rPr>
-        <w:t>.20-</w:t>
-      </w:r>
-      <w:r>
-        <w:rPr>
-          <w:rFonts w:ascii="Calibri" w:hAnsi="Calibri" w:cs="Calibri"/>
-          <w:b/>
-          <w:color w:val="C00000"/>
-        </w:rPr>
-        <w:t>24</w:t>
-      </w:r>
-      <w:r>
-        <w:rPr>
-          <w:rFonts w:ascii="Calibri" w:hAnsi="Calibri" w:cs="Calibri"/>
-          <w:b/>
-          <w:color w:val="C00000"/>
-        </w:rPr>
-        <w:t>.</w:t>
-      </w:r>
-      <w:r>
-        <w:rPr>
-          <w:rFonts w:ascii="Calibri" w:hAnsi="Calibri" w:cs="Calibri"/>
-          <w:b/>
-          <w:color w:val="C00000"/>
-        </w:rPr>
-        <w:t>03</w:t>
-      </w:r>
-      <w:r>
-        <w:rPr>
-          <w:rFonts w:ascii="Calibri" w:hAnsi="Calibri" w:cs="Calibri"/>
-          <w:b/>
-          <w:color w:val="C00000"/>
-        </w:rPr>
-        <w:t>.20</w:t>
-      </w:r>
-    </w:p>
-    <w:p>
-      <w:pPr>
-        <w:rPr>
-          <w:rFonts w:ascii="Calibri" w:hAnsi="Calibri" w:cs="Calibri"/>
-          <w:i/>
-          <w:lang w:val="en-GB"/>
-        </w:rPr>
-      </w:pPr>
-      <w:r>
-        <w:rPr>
-          <w:rFonts w:ascii="Calibri" w:hAnsi="Calibri" w:cs="Calibri"/>
-          <w:i/>
-          <w:iCs/>
-        </w:rPr>
-        <w:t>Presentation of results since last meeting</w:t>
-      </w:r>
-    </w:p>
-    <w:p>
-      <w:pPr>
-        <w:rPr>
-          <w:rFonts w:ascii="Calibri" w:hAnsi="Calibri" w:cs="Calibri"/>
-          <w:i/>
-          <w:iCs/>
-        </w:rPr>
-      </w:pPr>
-      <w:r>
-        <w:rPr>
-          <w:rFonts w:ascii="Calibri" w:hAnsi="Calibri" w:cs="Calibri"/>
-          <w:i/>
-          <w:iCs/>
-        </w:rPr>
-        <w:t>Action points for next week</w:t>
-      </w:r>
-    </w:p>
-    <w:p>
-      <w:pPr>
-        <w:rPr>
-          <w:rFonts w:ascii="Calibri" w:hAnsi="Calibri" w:cs="Calibri"/>
-        </w:rPr>
-      </w:pPr>
-    </w:p>
-    <w:p>
-      <w:pPr>
-        <w:rPr>
-          <w:rFonts w:ascii="Calibri" w:hAnsi="Calibri" w:cs="Calibri"/>
-        </w:rPr>
-      </w:pPr>
-    </w:p>
-    <w:p>
-      <w:pPr>
-        <w:rPr>
-          <w:rFonts w:ascii="Calibri" w:hAnsi="Calibri" w:cs="Calibri"/>
-        </w:rPr>
-      </w:pPr>
-    </w:p>
-    <w:p>
-      <w:pPr>
-        <w:rPr>
-          <w:rFonts w:ascii="Calibri" w:hAnsi="Calibri" w:cs="Calibri"/>
-        </w:rPr>
-      </w:pPr>
-    </w:p>
-    <w:p>
-      <w:pPr>
-        <w:rPr>
-          <w:rFonts w:ascii="Calibri" w:hAnsi="Calibri" w:cs="Calibri"/>
-        </w:rPr>
-      </w:pPr>
-    </w:p>
-    <w:p>
-      <w:pPr>
-        <w:rPr>
-          <w:rFonts w:ascii="Calibri" w:hAnsi="Calibri" w:cs="Calibri"/>
-          <w:i/>
-        </w:rPr>
-      </w:pPr>
-    </w:p>
-    <w:p>
-      <w:pPr>
-        <w:rPr>
-          <w:rFonts w:ascii="Calibri" w:hAnsi="Calibri" w:cs="Calibri"/>
-          <w:b/>
-          <w:color w:val="C00000"/>
-          <w:sz w:val="32"/>
-        </w:rPr>
-      </w:pPr>
-      <w:r>
-        <w:rPr>
-          <w:rFonts w:ascii="Calibri" w:hAnsi="Calibri" w:cs="Calibri"/>
-          <w:b/>
-          <w:color w:val="C00000"/>
-          <w:sz w:val="32"/>
-        </w:rPr>
-        <w:t>Project Meetings</w:t>
-      </w:r>
-    </w:p>
-    <w:p>
-      <w:pPr>
-        <w:rPr>
-          <w:rFonts w:ascii="Calibri" w:hAnsi="Calibri" w:cs="Calibri"/>
-        </w:rPr>
-      </w:pPr>
-    </w:p>
-    <w:p>
-      <w:pPr>
-        <w:rPr>
-          <w:rFonts w:ascii="Calibri" w:hAnsi="Calibri" w:cs="Calibri"/>
-          <w:b/>
-          <w:color w:val="C00000"/>
-        </w:rPr>
-      </w:pPr>
-      <w:r>
-        <w:rPr>
-          <w:rFonts w:ascii="Calibri" w:hAnsi="Calibri" w:cs="Calibri"/>
-          <w:b/>
-          <w:color w:val="C00000"/>
-        </w:rPr>
-        <w:t xml:space="preserve">Week 07:  </w:t>
-      </w:r>
-      <w:r>
-        <w:rPr>
-          <w:rFonts w:ascii="Calibri" w:hAnsi="Calibri" w:cs="Calibri"/>
-          <w:b/>
-          <w:color w:val="C00000"/>
-        </w:rPr>
-        <w:t>18</w:t>
-      </w:r>
-      <w:r>
-        <w:rPr>
-          <w:rFonts w:ascii="Calibri" w:hAnsi="Calibri" w:cs="Calibri"/>
-          <w:b/>
-          <w:color w:val="C00000"/>
-        </w:rPr>
-        <w:t>.</w:t>
-      </w:r>
-      <w:r>
-        <w:rPr>
-          <w:rFonts w:ascii="Calibri" w:hAnsi="Calibri" w:cs="Calibri"/>
-          <w:b/>
-          <w:color w:val="C00000"/>
-        </w:rPr>
-        <w:t>03</w:t>
-      </w:r>
-      <w:r>
-        <w:rPr>
-          <w:rFonts w:ascii="Calibri" w:hAnsi="Calibri" w:cs="Calibri"/>
-          <w:b/>
-          <w:color w:val="C00000"/>
-        </w:rPr>
-        <w:t>.20-</w:t>
-      </w:r>
-      <w:r>
-        <w:rPr>
-          <w:rFonts w:ascii="Calibri" w:hAnsi="Calibri" w:cs="Calibri"/>
-          <w:b/>
-          <w:color w:val="C00000"/>
-        </w:rPr>
-        <w:t>24</w:t>
-      </w:r>
-      <w:r>
-        <w:rPr>
-          <w:rFonts w:ascii="Calibri" w:hAnsi="Calibri" w:cs="Calibri"/>
-          <w:b/>
-          <w:color w:val="C00000"/>
-        </w:rPr>
-        <w:t>.</w:t>
-      </w:r>
-      <w:r>
-        <w:rPr>
-          <w:rFonts w:ascii="Calibri" w:hAnsi="Calibri" w:cs="Calibri"/>
-          <w:b/>
-          <w:color w:val="C00000"/>
-        </w:rPr>
-        <w:t>03</w:t>
-      </w:r>
-      <w:r>
-        <w:rPr>
-          <w:rFonts w:ascii="Calibri" w:hAnsi="Calibri" w:cs="Calibri"/>
-          <w:b/>
-          <w:color w:val="C00000"/>
-        </w:rPr>
-        <w:t>.20</w:t>
-      </w:r>
-    </w:p>
-    <w:p>
-      <w:pPr>
-        <w:rPr>
-          <w:rFonts w:ascii="Calibri" w:hAnsi="Calibri" w:cs="Calibri"/>
-          <w:i/>
-        </w:rPr>
-      </w:pPr>
-      <w:r>
-        <w:rPr>
-          <w:rFonts w:ascii="Calibri" w:hAnsi="Calibri" w:cs="Calibri"/>
-          <w:i/>
-        </w:rPr>
-        <w:t>Questions</w:t>
-      </w:r>
-    </w:p>
-    <w:p>
-      <w:pPr>
-        <w:rPr>
-          <w:rFonts w:ascii="Calibri" w:hAnsi="Calibri" w:cs="Calibri"/>
-          <w:i/>
-        </w:rPr>
-      </w:pPr>
-      <w:r>
-        <w:rPr>
-          <w:rFonts w:ascii="Calibri" w:hAnsi="Calibri" w:cs="Calibri"/>
-          <w:i/>
-        </w:rPr>
-        <w:t>Reading</w:t>
-      </w:r>
-      <w:r>
-        <w:rPr>
-          <w:rFonts w:ascii="Calibri" w:hAnsi="Calibri" w:cs="Calibri"/>
-          <w:i/>
-        </w:rPr>
-        <w:t>, who and what</w:t>
-      </w:r>
-    </w:p>
-    <w:p>
-      <w:pPr>
-        <w:rPr>
-          <w:rFonts w:ascii="Calibri" w:hAnsi="Calibri" w:cs="Calibri"/>
-          <w:i/>
-        </w:rPr>
-      </w:pPr>
-      <w:r>
-        <w:rPr>
-          <w:rFonts w:ascii="Calibri" w:hAnsi="Calibri" w:cs="Calibri"/>
-          <w:i/>
-        </w:rPr>
-        <w:t>Implementation</w:t>
-      </w:r>
-      <w:r>
-        <w:rPr>
-          <w:rFonts w:ascii="Calibri" w:hAnsi="Calibri" w:cs="Calibri"/>
-          <w:i/>
-        </w:rPr>
-        <w:t>, who and what</w:t>
-      </w:r>
-    </w:p>
-    <w:p>
-      <w:pPr>
-        <w:rPr>
-          <w:rFonts w:ascii="Calibri" w:hAnsi="Calibri" w:cs="Calibri"/>
-          <w:i/>
-        </w:rPr>
-      </w:pPr>
-      <w:r>
-        <w:rPr>
-          <w:rFonts w:ascii="Calibri" w:hAnsi="Calibri" w:cs="Calibri"/>
-          <w:i/>
-        </w:rPr>
-        <w:t>Results</w:t>
-      </w:r>
-      <w:r>
-        <w:rPr>
-          <w:rFonts w:ascii="Calibri" w:hAnsi="Calibri" w:cs="Calibri"/>
-          <w:i/>
-        </w:rPr>
-        <w:t>, who and what</w:t>
-      </w:r>
-    </w:p>
-    <w:p>
-      <w:pPr>
-        <w:rPr>
-          <w:rFonts w:ascii="Calibri" w:hAnsi="Calibri" w:cs="Calibri"/>
-          <w:i/>
-        </w:rPr>
-      </w:pPr>
-      <w:r>
-        <w:rPr>
-          <w:rFonts w:ascii="Calibri" w:hAnsi="Calibri" w:cs="Calibri"/>
-          <w:i/>
-        </w:rPr>
-        <w:t>Decisions</w:t>
-      </w:r>
-      <w:r>
-        <w:rPr>
-          <w:rFonts w:ascii="Calibri" w:hAnsi="Calibri" w:cs="Calibri"/>
-          <w:i/>
-        </w:rPr>
-        <w:t>, who and what, what do you do alone, what do you do together</w:t>
-      </w:r>
     </w:p>
     <w:p>
       <w:pPr>
@@ -7560,7 +7346,7 @@
 </file>
 
 <file path=customXml/itemProps1.xml><?xml version="1.0" encoding="utf-8"?>
-<ds:datastoreItem xmlns:ds="http://schemas.openxmlformats.org/officeDocument/2006/customXml" ds:itemID="{73BA1C93-B70E-4333-8BB0-3F991C7CAA3F}">
+<ds:datastoreItem xmlns:ds="http://schemas.openxmlformats.org/officeDocument/2006/customXml" ds:itemID="{CC9D0CE2-C676-4179-8BED-D3DA1D0DC984}">
   <ds:schemaRefs>
     <ds:schemaRef ds:uri="http://schemas.openxmlformats.org/officeDocument/2006/bibliography"/>
   </ds:schemaRefs>

</xml_diff>